<commit_message>
SRS Document fixed, DataType renamed to Data Type
</commit_message>
<xml_diff>
--- a/documents/SRS.docx
+++ b/documents/SRS.docx
@@ -4,17 +4,16 @@
   <w:body>
     <w:sdt>
       <w:sdtPr>
+        <w:rPr>
+          <w:rFonts w:eastAsiaTheme="minorHAnsi"/>
+        </w:rPr>
         <w:id w:val="-1696075541"/>
         <w:docPartObj>
           <w:docPartGallery w:val="Cover Pages"/>
           <w:docPartUnique/>
         </w:docPartObj>
       </w:sdtPr>
-      <w:sdtEndPr>
-        <w:rPr>
-          <w:rFonts w:eastAsiaTheme="minorHAnsi"/>
-        </w:rPr>
-      </w:sdtEndPr>
+      <w:sdtEndPr/>
       <w:sdtContent>
         <w:p>
           <w:pPr>
@@ -3632,6 +3631,7 @@
                                     <w:dataBinding w:prefixMappings="xmlns:ns0='http://purl.org/dc/elements/1.1/' xmlns:ns1='http://schemas.openxmlformats.org/package/2006/metadata/core-properties' " w:xpath="/ns1:coreProperties[1]/ns0:title[1]" w:storeItemID="{6C3C8BC8-F283-45AE-878A-BAB7291924A1}"/>
                                     <w:text/>
                                   </w:sdtPr>
+                                  <w:sdtEndPr/>
                                   <w:sdtContent>
                                     <w:r>
                                       <w:rPr>
@@ -3676,6 +3676,7 @@
                                     <w:dataBinding w:prefixMappings="xmlns:ns0='http://purl.org/dc/elements/1.1/' xmlns:ns1='http://schemas.openxmlformats.org/package/2006/metadata/core-properties' " w:xpath="/ns1:coreProperties[1]/ns0:subject[1]" w:storeItemID="{6C3C8BC8-F283-45AE-878A-BAB7291924A1}"/>
                                     <w:text/>
                                   </w:sdtPr>
+                                  <w:sdtEndPr/>
                                   <w:sdtContent>
                                     <w:r>
                                       <w:rPr>
@@ -3740,6 +3741,7 @@
                               <w:dataBinding w:prefixMappings="xmlns:ns0='http://purl.org/dc/elements/1.1/' xmlns:ns1='http://schemas.openxmlformats.org/package/2006/metadata/core-properties' " w:xpath="/ns1:coreProperties[1]/ns0:title[1]" w:storeItemID="{6C3C8BC8-F283-45AE-878A-BAB7291924A1}"/>
                               <w:text/>
                             </w:sdtPr>
+                            <w:sdtEndPr/>
                             <w:sdtContent>
                               <w:r>
                                 <w:rPr>
@@ -3784,6 +3786,7 @@
                               <w:dataBinding w:prefixMappings="xmlns:ns0='http://purl.org/dc/elements/1.1/' xmlns:ns1='http://schemas.openxmlformats.org/package/2006/metadata/core-properties' " w:xpath="/ns1:coreProperties[1]/ns0:subject[1]" w:storeItemID="{6C3C8BC8-F283-45AE-878A-BAB7291924A1}"/>
                               <w:text/>
                             </w:sdtPr>
+                            <w:sdtEndPr/>
                             <w:sdtContent>
                               <w:r>
                                 <w:rPr>
@@ -3882,6 +3885,7 @@
                                     <w:dataBinding w:prefixMappings="xmlns:ns0='http://purl.org/dc/elements/1.1/' xmlns:ns1='http://schemas.openxmlformats.org/package/2006/metadata/core-properties' " w:xpath="/ns1:coreProperties[1]/ns0:creator[1]" w:storeItemID="{6C3C8BC8-F283-45AE-878A-BAB7291924A1}"/>
                                     <w:text/>
                                   </w:sdtPr>
+                                  <w:sdtEndPr/>
                                   <w:sdtContent>
                                     <w:r>
                                       <w:rPr>
@@ -3917,6 +3921,7 @@
                                     <w:dataBinding w:prefixMappings="xmlns:ns0='http://schemas.openxmlformats.org/officeDocument/2006/extended-properties' " w:xpath="/ns0:Properties[1]/ns0:Company[1]" w:storeItemID="{6668398D-A668-4E3E-A5EB-62B293D839F1}"/>
                                     <w:text/>
                                   </w:sdtPr>
+                                  <w:sdtEndPr/>
                                   <w:sdtContent>
                                     <w:r>
                                       <w:rPr>
@@ -3977,6 +3982,7 @@
                               <w:dataBinding w:prefixMappings="xmlns:ns0='http://purl.org/dc/elements/1.1/' xmlns:ns1='http://schemas.openxmlformats.org/package/2006/metadata/core-properties' " w:xpath="/ns1:coreProperties[1]/ns0:creator[1]" w:storeItemID="{6C3C8BC8-F283-45AE-878A-BAB7291924A1}"/>
                               <w:text/>
                             </w:sdtPr>
+                            <w:sdtEndPr/>
                             <w:sdtContent>
                               <w:r>
                                 <w:rPr>
@@ -4012,6 +4018,7 @@
                               <w:dataBinding w:prefixMappings="xmlns:ns0='http://schemas.openxmlformats.org/officeDocument/2006/extended-properties' " w:xpath="/ns0:Properties[1]/ns0:Company[1]" w:storeItemID="{6668398D-A668-4E3E-A5EB-62B293D839F1}"/>
                               <w:text/>
                             </w:sdtPr>
+                            <w:sdtEndPr/>
                             <w:sdtContent>
                               <w:r>
                                 <w:rPr>
@@ -4724,21 +4731,7 @@
           <w:rFonts w:ascii="Segoe UI" w:hAnsi="Segoe UI" w:cs="Segoe UI"/>
           <w:color w:val="24292E"/>
         </w:rPr>
-        <w:t>There are no requirements for a bare-metal server. For ease of use, cloud</w:t>
-      </w:r>
-      <w:r>
-        <w:rPr>
-          <w:rFonts w:ascii="Segoe UI" w:hAnsi="Segoe UI" w:cs="Segoe UI"/>
-          <w:color w:val="24292E"/>
-        </w:rPr>
-        <w:t>-</w:t>
-      </w:r>
-      <w:r>
-        <w:rPr>
-          <w:rFonts w:ascii="Segoe UI" w:hAnsi="Segoe UI" w:cs="Segoe UI"/>
-          <w:color w:val="24292E"/>
-        </w:rPr>
-        <w:t xml:space="preserve">based service providers will be used. (PaaS and </w:t>
+        <w:t xml:space="preserve">There are no requirements for a bare-metal server. For ease of use, cloud-based service providers will be used. (PaaS and </w:t>
       </w:r>
       <w:proofErr w:type="spellStart"/>
       <w:r>
@@ -5479,17 +5472,22 @@
           <w:rFonts w:ascii="Segoe UI" w:hAnsi="Segoe UI" w:cs="Segoe UI"/>
           <w:color w:val="24292E"/>
         </w:rPr>
-        <w:t xml:space="preserve">Create Custom </w:t>
-      </w:r>
-      <w:proofErr w:type="spellStart"/>
-      <w:r>
-        <w:rPr>
-          <w:rFonts w:ascii="Segoe UI" w:hAnsi="Segoe UI" w:cs="Segoe UI"/>
-          <w:color w:val="24292E"/>
-        </w:rPr>
-        <w:t>DataType</w:t>
-      </w:r>
-      <w:proofErr w:type="spellEnd"/>
+        <w:t>Create Custom Data</w:t>
+      </w:r>
+      <w:r>
+        <w:rPr>
+          <w:rFonts w:ascii="Segoe UI" w:hAnsi="Segoe UI" w:cs="Segoe UI"/>
+          <w:color w:val="24292E"/>
+        </w:rPr>
+        <w:t xml:space="preserve"> </w:t>
+      </w:r>
+      <w:r>
+        <w:rPr>
+          <w:rFonts w:ascii="Segoe UI" w:hAnsi="Segoe UI" w:cs="Segoe UI"/>
+          <w:color w:val="24292E"/>
+        </w:rPr>
+        <w:t>Type</w:t>
+      </w:r>
     </w:p>
     <w:p>
       <w:pPr>
@@ -5510,17 +5508,22 @@
           <w:color w:val="24292E"/>
         </w:rPr>
         <w:lastRenderedPageBreak/>
-        <w:t xml:space="preserve">Modify own Custom </w:t>
-      </w:r>
-      <w:proofErr w:type="spellStart"/>
-      <w:r>
-        <w:rPr>
-          <w:rFonts w:ascii="Segoe UI" w:hAnsi="Segoe UI" w:cs="Segoe UI"/>
-          <w:color w:val="24292E"/>
-        </w:rPr>
-        <w:t>DataType</w:t>
-      </w:r>
-      <w:proofErr w:type="spellEnd"/>
+        <w:t>Modify own Custom Data</w:t>
+      </w:r>
+      <w:r>
+        <w:rPr>
+          <w:rFonts w:ascii="Segoe UI" w:hAnsi="Segoe UI" w:cs="Segoe UI"/>
+          <w:color w:val="24292E"/>
+        </w:rPr>
+        <w:t xml:space="preserve"> </w:t>
+      </w:r>
+      <w:r>
+        <w:rPr>
+          <w:rFonts w:ascii="Segoe UI" w:hAnsi="Segoe UI" w:cs="Segoe UI"/>
+          <w:color w:val="24292E"/>
+        </w:rPr>
+        <w:t>Type</w:t>
+      </w:r>
     </w:p>
     <w:p>
       <w:pPr>
@@ -5540,17 +5543,22 @@
           <w:rFonts w:ascii="Segoe UI" w:hAnsi="Segoe UI" w:cs="Segoe UI"/>
           <w:color w:val="24292E"/>
         </w:rPr>
-        <w:t xml:space="preserve">Delete own Custom </w:t>
-      </w:r>
-      <w:proofErr w:type="spellStart"/>
-      <w:r>
-        <w:rPr>
-          <w:rFonts w:ascii="Segoe UI" w:hAnsi="Segoe UI" w:cs="Segoe UI"/>
-          <w:color w:val="24292E"/>
-        </w:rPr>
-        <w:t>DataType</w:t>
-      </w:r>
-      <w:proofErr w:type="spellEnd"/>
+        <w:t>Delete own Custom Data</w:t>
+      </w:r>
+      <w:r>
+        <w:rPr>
+          <w:rFonts w:ascii="Segoe UI" w:hAnsi="Segoe UI" w:cs="Segoe UI"/>
+          <w:color w:val="24292E"/>
+        </w:rPr>
+        <w:t xml:space="preserve"> </w:t>
+      </w:r>
+      <w:r>
+        <w:rPr>
+          <w:rFonts w:ascii="Segoe UI" w:hAnsi="Segoe UI" w:cs="Segoe UI"/>
+          <w:color w:val="24292E"/>
+        </w:rPr>
+        <w:t>Type</w:t>
+      </w:r>
     </w:p>
     <w:p>
       <w:pPr>
@@ -5750,17 +5758,22 @@
           <w:rFonts w:ascii="Segoe UI" w:hAnsi="Segoe UI" w:cs="Segoe UI"/>
           <w:color w:val="24292E"/>
         </w:rPr>
-        <w:t xml:space="preserve">3.1.5 Generic </w:t>
-      </w:r>
-      <w:proofErr w:type="spellStart"/>
-      <w:r>
-        <w:rPr>
-          <w:rFonts w:ascii="Segoe UI" w:hAnsi="Segoe UI" w:cs="Segoe UI"/>
-          <w:color w:val="24292E"/>
-        </w:rPr>
-        <w:t>DataType</w:t>
-      </w:r>
-      <w:proofErr w:type="spellEnd"/>
+        <w:t>3.1.5 Generic Data</w:t>
+      </w:r>
+      <w:r>
+        <w:rPr>
+          <w:rFonts w:ascii="Segoe UI" w:hAnsi="Segoe UI" w:cs="Segoe UI"/>
+          <w:color w:val="24292E"/>
+        </w:rPr>
+        <w:t xml:space="preserve"> </w:t>
+      </w:r>
+      <w:r>
+        <w:rPr>
+          <w:rFonts w:ascii="Segoe UI" w:hAnsi="Segoe UI" w:cs="Segoe UI"/>
+          <w:color w:val="24292E"/>
+        </w:rPr>
+        <w:t>Type</w:t>
+      </w:r>
     </w:p>
     <w:p>
       <w:pPr>
@@ -5777,23 +5790,21 @@
           <w:rFonts w:ascii="Segoe UI" w:hAnsi="Segoe UI" w:cs="Segoe UI"/>
           <w:color w:val="24292E"/>
         </w:rPr>
-        <w:t xml:space="preserve">PCP provides a primitive datatype for all communities which is called "Generic </w:t>
-      </w:r>
-      <w:proofErr w:type="spellStart"/>
-      <w:r>
-        <w:rPr>
-          <w:rFonts w:ascii="Segoe UI" w:hAnsi="Segoe UI" w:cs="Segoe UI"/>
-          <w:color w:val="24292E"/>
-        </w:rPr>
-        <w:t>DataType</w:t>
-      </w:r>
-      <w:proofErr w:type="spellEnd"/>
-      <w:r>
-        <w:rPr>
-          <w:rFonts w:ascii="Segoe UI" w:hAnsi="Segoe UI" w:cs="Segoe UI"/>
-          <w:color w:val="24292E"/>
-        </w:rPr>
-        <w:t>". Common fields;</w:t>
+        <w:t>PCP provides a primitive datatype for all communities which is called "Generic Data</w:t>
+      </w:r>
+      <w:r>
+        <w:rPr>
+          <w:rFonts w:ascii="Segoe UI" w:hAnsi="Segoe UI" w:cs="Segoe UI"/>
+          <w:color w:val="24292E"/>
+        </w:rPr>
+        <w:t xml:space="preserve"> </w:t>
+      </w:r>
+      <w:r>
+        <w:rPr>
+          <w:rFonts w:ascii="Segoe UI" w:hAnsi="Segoe UI" w:cs="Segoe UI"/>
+          <w:color w:val="24292E"/>
+        </w:rPr>
+        <w:t>Type". Common fields;</w:t>
       </w:r>
     </w:p>
     <w:p>
@@ -5874,17 +5885,22 @@
           <w:rFonts w:ascii="Segoe UI" w:hAnsi="Segoe UI" w:cs="Segoe UI"/>
           <w:color w:val="24292E"/>
         </w:rPr>
-        <w:t xml:space="preserve">3.1.6 Custom </w:t>
-      </w:r>
-      <w:proofErr w:type="spellStart"/>
-      <w:r>
-        <w:rPr>
-          <w:rFonts w:ascii="Segoe UI" w:hAnsi="Segoe UI" w:cs="Segoe UI"/>
-          <w:color w:val="24292E"/>
-        </w:rPr>
-        <w:t>DataType</w:t>
-      </w:r>
-      <w:proofErr w:type="spellEnd"/>
+        <w:t>3.1.6 Custom Data</w:t>
+      </w:r>
+      <w:r>
+        <w:rPr>
+          <w:rFonts w:ascii="Segoe UI" w:hAnsi="Segoe UI" w:cs="Segoe UI"/>
+          <w:color w:val="24292E"/>
+        </w:rPr>
+        <w:t xml:space="preserve"> </w:t>
+      </w:r>
+      <w:r>
+        <w:rPr>
+          <w:rFonts w:ascii="Segoe UI" w:hAnsi="Segoe UI" w:cs="Segoe UI"/>
+          <w:color w:val="24292E"/>
+        </w:rPr>
+        <w:t>Type</w:t>
+      </w:r>
     </w:p>
     <w:p>
       <w:pPr>
@@ -5901,55 +5917,49 @@
           <w:rFonts w:ascii="Segoe UI" w:hAnsi="Segoe UI" w:cs="Segoe UI"/>
           <w:color w:val="24292E"/>
         </w:rPr>
-        <w:t xml:space="preserve">Community specific datatypes which inherit fields "Title" and "Semantic Tag" from primitive structure "Generic </w:t>
-      </w:r>
-      <w:proofErr w:type="spellStart"/>
-      <w:r>
-        <w:rPr>
-          <w:rFonts w:ascii="Segoe UI" w:hAnsi="Segoe UI" w:cs="Segoe UI"/>
-          <w:color w:val="24292E"/>
-        </w:rPr>
-        <w:t>DataType</w:t>
-      </w:r>
-      <w:proofErr w:type="spellEnd"/>
-      <w:r>
-        <w:rPr>
-          <w:rFonts w:ascii="Segoe UI" w:hAnsi="Segoe UI" w:cs="Segoe UI"/>
-          <w:color w:val="24292E"/>
-        </w:rPr>
-        <w:t xml:space="preserve">". A community can have multiple </w:t>
-      </w:r>
-      <w:proofErr w:type="spellStart"/>
-      <w:r>
-        <w:rPr>
-          <w:rFonts w:ascii="Segoe UI" w:hAnsi="Segoe UI" w:cs="Segoe UI"/>
-          <w:color w:val="24292E"/>
-        </w:rPr>
-        <w:t>DataType's</w:t>
-      </w:r>
-      <w:proofErr w:type="spellEnd"/>
-      <w:r>
-        <w:rPr>
-          <w:rFonts w:ascii="Segoe UI" w:hAnsi="Segoe UI" w:cs="Segoe UI"/>
-          <w:color w:val="24292E"/>
-        </w:rPr>
-        <w:t xml:space="preserve">. Custom </w:t>
-      </w:r>
-      <w:proofErr w:type="spellStart"/>
-      <w:r>
-        <w:rPr>
-          <w:rFonts w:ascii="Segoe UI" w:hAnsi="Segoe UI" w:cs="Segoe UI"/>
-          <w:color w:val="24292E"/>
-        </w:rPr>
-        <w:t>DataType</w:t>
-      </w:r>
-      <w:proofErr w:type="spellEnd"/>
-      <w:r>
-        <w:rPr>
-          <w:rFonts w:ascii="Segoe UI" w:hAnsi="Segoe UI" w:cs="Segoe UI"/>
-          <w:color w:val="24292E"/>
-        </w:rPr>
-        <w:t xml:space="preserve"> posts can use the following field types;</w:t>
+        <w:t>Community specific datatypes which inherit fields "Title" and "Semantic Tag" from primitive structure "Generic Data</w:t>
+      </w:r>
+      <w:r>
+        <w:rPr>
+          <w:rFonts w:ascii="Segoe UI" w:hAnsi="Segoe UI" w:cs="Segoe UI"/>
+          <w:color w:val="24292E"/>
+        </w:rPr>
+        <w:t xml:space="preserve"> </w:t>
+      </w:r>
+      <w:r>
+        <w:rPr>
+          <w:rFonts w:ascii="Segoe UI" w:hAnsi="Segoe UI" w:cs="Segoe UI"/>
+          <w:color w:val="24292E"/>
+        </w:rPr>
+        <w:t xml:space="preserve">Type". A community can have multiple </w:t>
+      </w:r>
+      <w:r>
+        <w:rPr>
+          <w:rFonts w:ascii="Segoe UI" w:hAnsi="Segoe UI" w:cs="Segoe UI"/>
+          <w:color w:val="24292E"/>
+        </w:rPr>
+        <w:t>data types</w:t>
+      </w:r>
+      <w:r>
+        <w:rPr>
+          <w:rFonts w:ascii="Segoe UI" w:hAnsi="Segoe UI" w:cs="Segoe UI"/>
+          <w:color w:val="24292E"/>
+        </w:rPr>
+        <w:t>. Custom Data</w:t>
+      </w:r>
+      <w:r>
+        <w:rPr>
+          <w:rFonts w:ascii="Segoe UI" w:hAnsi="Segoe UI" w:cs="Segoe UI"/>
+          <w:color w:val="24292E"/>
+        </w:rPr>
+        <w:t xml:space="preserve"> </w:t>
+      </w:r>
+      <w:r>
+        <w:rPr>
+          <w:rFonts w:ascii="Segoe UI" w:hAnsi="Segoe UI" w:cs="Segoe UI"/>
+          <w:color w:val="24292E"/>
+        </w:rPr>
+        <w:t>Type posts can use the following field types;</w:t>
       </w:r>
     </w:p>
     <w:p>
@@ -6054,21 +6064,7 @@
           <w:rFonts w:ascii="Segoe UI" w:hAnsi="Segoe UI" w:cs="Segoe UI"/>
           <w:color w:val="24292E"/>
         </w:rPr>
-        <w:t>Enum</w:t>
-      </w:r>
-      <w:r>
-        <w:rPr>
-          <w:rFonts w:ascii="Segoe UI" w:hAnsi="Segoe UI" w:cs="Segoe UI"/>
-          <w:color w:val="24292E"/>
-        </w:rPr>
-        <w:t>e</w:t>
-      </w:r>
-      <w:r>
-        <w:rPr>
-          <w:rFonts w:ascii="Segoe UI" w:hAnsi="Segoe UI" w:cs="Segoe UI"/>
-          <w:color w:val="24292E"/>
-        </w:rPr>
-        <w:t>ration</w:t>
+        <w:t>Enumeration</w:t>
       </w:r>
     </w:p>
     <w:p>
@@ -6105,15 +6101,20 @@
           <w:color w:val="24292E"/>
         </w:rPr>
       </w:pPr>
-      <w:proofErr w:type="spellStart"/>
-      <w:r>
-        <w:rPr>
-          <w:rFonts w:ascii="Segoe UI" w:hAnsi="Segoe UI" w:cs="Segoe UI"/>
-          <w:color w:val="24292E"/>
-        </w:rPr>
-        <w:t>Url</w:t>
-      </w:r>
-      <w:proofErr w:type="spellEnd"/>
+      <w:r>
+        <w:rPr>
+          <w:rFonts w:ascii="Segoe UI" w:hAnsi="Segoe UI" w:cs="Segoe UI"/>
+          <w:color w:val="24292E"/>
+        </w:rPr>
+        <w:t>U</w:t>
+      </w:r>
+      <w:r>
+        <w:rPr>
+          <w:rFonts w:ascii="Segoe UI" w:hAnsi="Segoe UI" w:cs="Segoe UI"/>
+          <w:color w:val="24292E"/>
+        </w:rPr>
+        <w:t>RL</w:t>
+      </w:r>
     </w:p>
     <w:p>
       <w:pPr>
@@ -7945,17 +7946,22 @@
                 <w:rFonts w:ascii="Segoe UI" w:hAnsi="Segoe UI" w:cs="Segoe UI"/>
                 <w:color w:val="24292E"/>
               </w:rPr>
-              <w:t xml:space="preserve">Create Custom </w:t>
-            </w:r>
-            <w:proofErr w:type="spellStart"/>
-            <w:r>
-              <w:rPr>
-                <w:rFonts w:ascii="Segoe UI" w:hAnsi="Segoe UI" w:cs="Segoe UI"/>
-                <w:color w:val="24292E"/>
-              </w:rPr>
-              <w:t>DataType</w:t>
-            </w:r>
-            <w:proofErr w:type="spellEnd"/>
+              <w:t>Create Custom Data</w:t>
+            </w:r>
+            <w:r>
+              <w:rPr>
+                <w:rFonts w:ascii="Segoe UI" w:hAnsi="Segoe UI" w:cs="Segoe UI"/>
+                <w:color w:val="24292E"/>
+              </w:rPr>
+              <w:t xml:space="preserve"> </w:t>
+            </w:r>
+            <w:r>
+              <w:rPr>
+                <w:rFonts w:ascii="Segoe UI" w:hAnsi="Segoe UI" w:cs="Segoe UI"/>
+                <w:color w:val="24292E"/>
+              </w:rPr>
+              <w:t>Type</w:t>
+            </w:r>
           </w:p>
         </w:tc>
         <w:tc>
@@ -8099,17 +8105,22 @@
                 <w:color w:val="24292E"/>
               </w:rPr>
               <w:lastRenderedPageBreak/>
-              <w:t xml:space="preserve">Modify own Custom </w:t>
-            </w:r>
-            <w:proofErr w:type="spellStart"/>
-            <w:r>
-              <w:rPr>
-                <w:rFonts w:ascii="Segoe UI" w:hAnsi="Segoe UI" w:cs="Segoe UI"/>
-                <w:color w:val="24292E"/>
-              </w:rPr>
-              <w:t>DataType</w:t>
-            </w:r>
-            <w:proofErr w:type="spellEnd"/>
+              <w:t>Modify own Custom Data</w:t>
+            </w:r>
+            <w:r>
+              <w:rPr>
+                <w:rFonts w:ascii="Segoe UI" w:hAnsi="Segoe UI" w:cs="Segoe UI"/>
+                <w:color w:val="24292E"/>
+              </w:rPr>
+              <w:t xml:space="preserve"> </w:t>
+            </w:r>
+            <w:r>
+              <w:rPr>
+                <w:rFonts w:ascii="Segoe UI" w:hAnsi="Segoe UI" w:cs="Segoe UI"/>
+                <w:color w:val="24292E"/>
+              </w:rPr>
+              <w:t>Type</w:t>
+            </w:r>
           </w:p>
         </w:tc>
         <w:tc>
@@ -8252,17 +8263,22 @@
                 <w:rFonts w:ascii="Segoe UI" w:hAnsi="Segoe UI" w:cs="Segoe UI"/>
                 <w:color w:val="24292E"/>
               </w:rPr>
-              <w:t xml:space="preserve">Delete own Custom </w:t>
-            </w:r>
-            <w:proofErr w:type="spellStart"/>
-            <w:r>
-              <w:rPr>
-                <w:rFonts w:ascii="Segoe UI" w:hAnsi="Segoe UI" w:cs="Segoe UI"/>
-                <w:color w:val="24292E"/>
-              </w:rPr>
-              <w:t>DataType</w:t>
-            </w:r>
-            <w:proofErr w:type="spellEnd"/>
+              <w:t>Delete own Custom Data</w:t>
+            </w:r>
+            <w:r>
+              <w:rPr>
+                <w:rFonts w:ascii="Segoe UI" w:hAnsi="Segoe UI" w:cs="Segoe UI"/>
+                <w:color w:val="24292E"/>
+              </w:rPr>
+              <w:t xml:space="preserve"> </w:t>
+            </w:r>
+            <w:r>
+              <w:rPr>
+                <w:rFonts w:ascii="Segoe UI" w:hAnsi="Segoe UI" w:cs="Segoe UI"/>
+                <w:color w:val="24292E"/>
+              </w:rPr>
+              <w:t>Type</w:t>
+            </w:r>
           </w:p>
         </w:tc>
         <w:tc>
@@ -9415,23 +9431,21 @@
           <w:rFonts w:ascii="Segoe UI" w:hAnsi="Segoe UI" w:cs="Segoe UI"/>
           <w:color w:val="24292E"/>
         </w:rPr>
-        <w:t xml:space="preserve">Community - A group of </w:t>
-      </w:r>
-      <w:proofErr w:type="spellStart"/>
-      <w:r>
-        <w:rPr>
-          <w:rFonts w:ascii="Segoe UI" w:hAnsi="Segoe UI" w:cs="Segoe UI"/>
-          <w:color w:val="24292E"/>
-        </w:rPr>
-        <w:t>DataType's</w:t>
-      </w:r>
-      <w:proofErr w:type="spellEnd"/>
-      <w:r>
-        <w:rPr>
-          <w:rFonts w:ascii="Segoe UI" w:hAnsi="Segoe UI" w:cs="Segoe UI"/>
-          <w:color w:val="24292E"/>
-        </w:rPr>
-        <w:t xml:space="preserve"> with subscribed users having a </w:t>
+        <w:t>Community - A group of Data</w:t>
+      </w:r>
+      <w:r>
+        <w:rPr>
+          <w:rFonts w:ascii="Segoe UI" w:hAnsi="Segoe UI" w:cs="Segoe UI"/>
+          <w:color w:val="24292E"/>
+        </w:rPr>
+        <w:t xml:space="preserve"> </w:t>
+      </w:r>
+      <w:r>
+        <w:rPr>
+          <w:rFonts w:ascii="Segoe UI" w:hAnsi="Segoe UI" w:cs="Segoe UI"/>
+          <w:color w:val="24292E"/>
+        </w:rPr>
+        <w:t xml:space="preserve">Type's with subscribed users having a </w:t>
       </w:r>
       <w:proofErr w:type="gramStart"/>
       <w:r>
@@ -9463,21 +9477,26 @@
           <w:color w:val="24292E"/>
         </w:rPr>
       </w:pPr>
-      <w:proofErr w:type="spellStart"/>
-      <w:r>
-        <w:rPr>
-          <w:rFonts w:ascii="Segoe UI" w:hAnsi="Segoe UI" w:cs="Segoe UI"/>
-          <w:color w:val="24292E"/>
-        </w:rPr>
-        <w:t>DataType</w:t>
-      </w:r>
-      <w:proofErr w:type="spellEnd"/>
-      <w:r>
-        <w:rPr>
-          <w:rFonts w:ascii="Segoe UI" w:hAnsi="Segoe UI" w:cs="Segoe UI"/>
-          <w:color w:val="24292E"/>
-        </w:rPr>
-        <w:t xml:space="preserve"> - A structure to hold information with predefined fields</w:t>
+      <w:r>
+        <w:rPr>
+          <w:rFonts w:ascii="Segoe UI" w:hAnsi="Segoe UI" w:cs="Segoe UI"/>
+          <w:color w:val="24292E"/>
+        </w:rPr>
+        <w:t>Data</w:t>
+      </w:r>
+      <w:r>
+        <w:rPr>
+          <w:rFonts w:ascii="Segoe UI" w:hAnsi="Segoe UI" w:cs="Segoe UI"/>
+          <w:color w:val="24292E"/>
+        </w:rPr>
+        <w:t xml:space="preserve"> </w:t>
+      </w:r>
+      <w:r>
+        <w:rPr>
+          <w:rFonts w:ascii="Segoe UI" w:hAnsi="Segoe UI" w:cs="Segoe UI"/>
+          <w:color w:val="24292E"/>
+        </w:rPr>
+        <w:t>Type - A structure to hold information with predefined fields</w:t>
       </w:r>
     </w:p>
     <w:p>
@@ -9619,23 +9638,21 @@
           <w:rFonts w:ascii="Segoe UI" w:hAnsi="Segoe UI" w:cs="Segoe UI"/>
           <w:color w:val="24292E"/>
         </w:rPr>
-        <w:t xml:space="preserve">Generic </w:t>
-      </w:r>
-      <w:proofErr w:type="spellStart"/>
-      <w:r>
-        <w:rPr>
-          <w:rFonts w:ascii="Segoe UI" w:hAnsi="Segoe UI" w:cs="Segoe UI"/>
-          <w:color w:val="24292E"/>
-        </w:rPr>
-        <w:t>DataType</w:t>
-      </w:r>
-      <w:proofErr w:type="spellEnd"/>
-      <w:r>
-        <w:rPr>
-          <w:rFonts w:ascii="Segoe UI" w:hAnsi="Segoe UI" w:cs="Segoe UI"/>
-          <w:color w:val="24292E"/>
-        </w:rPr>
-        <w:t xml:space="preserve"> - Initial common datatype and official channel of a community</w:t>
+        <w:t>Generic Data</w:t>
+      </w:r>
+      <w:r>
+        <w:rPr>
+          <w:rFonts w:ascii="Segoe UI" w:hAnsi="Segoe UI" w:cs="Segoe UI"/>
+          <w:color w:val="24292E"/>
+        </w:rPr>
+        <w:t xml:space="preserve"> </w:t>
+      </w:r>
+      <w:r>
+        <w:rPr>
+          <w:rFonts w:ascii="Segoe UI" w:hAnsi="Segoe UI" w:cs="Segoe UI"/>
+          <w:color w:val="24292E"/>
+        </w:rPr>
+        <w:t>Type - Initial common datatype and official channel of a community</w:t>
       </w:r>
     </w:p>
     <w:p>
@@ -9656,23 +9673,21 @@
           <w:rFonts w:ascii="Segoe UI" w:hAnsi="Segoe UI" w:cs="Segoe UI"/>
           <w:color w:val="24292E"/>
         </w:rPr>
-        <w:t xml:space="preserve">Custom </w:t>
-      </w:r>
-      <w:proofErr w:type="spellStart"/>
-      <w:r>
-        <w:rPr>
-          <w:rFonts w:ascii="Segoe UI" w:hAnsi="Segoe UI" w:cs="Segoe UI"/>
-          <w:color w:val="24292E"/>
-        </w:rPr>
-        <w:t>DataType</w:t>
-      </w:r>
-      <w:proofErr w:type="spellEnd"/>
-      <w:r>
-        <w:rPr>
-          <w:rFonts w:ascii="Segoe UI" w:hAnsi="Segoe UI" w:cs="Segoe UI"/>
-          <w:color w:val="24292E"/>
-        </w:rPr>
-        <w:t xml:space="preserve"> - A predefined structure and sub category to gather data from community users in a structured way</w:t>
+        <w:t>Custom Data</w:t>
+      </w:r>
+      <w:r>
+        <w:rPr>
+          <w:rFonts w:ascii="Segoe UI" w:hAnsi="Segoe UI" w:cs="Segoe UI"/>
+          <w:color w:val="24292E"/>
+        </w:rPr>
+        <w:t xml:space="preserve"> </w:t>
+      </w:r>
+      <w:r>
+        <w:rPr>
+          <w:rFonts w:ascii="Segoe UI" w:hAnsi="Segoe UI" w:cs="Segoe UI"/>
+          <w:color w:val="24292E"/>
+        </w:rPr>
+        <w:t>Type - A predefined structure and sub category to gather data from community users in a structured way</w:t>
       </w:r>
     </w:p>
     <w:p>
@@ -10050,49 +10065,19 @@
               </w:rPr>
               <w:t xml:space="preserve">Users shall be able to register to the platform if they need to join communities and create custom </w:t>
             </w:r>
-            <w:proofErr w:type="spellStart"/>
-            <w:r>
-              <w:rPr>
-                <w:rFonts w:ascii="Segoe UI" w:hAnsi="Segoe UI" w:cs="Segoe UI"/>
-                <w:color w:val="24292E"/>
-              </w:rPr>
-              <w:t>DataType's</w:t>
-            </w:r>
-            <w:proofErr w:type="spellEnd"/>
-            <w:r>
-              <w:rPr>
-                <w:rFonts w:ascii="Segoe UI" w:hAnsi="Segoe UI" w:cs="Segoe UI"/>
-                <w:color w:val="24292E"/>
-              </w:rPr>
-              <w:t>. Users shall be able to register by providing First</w:t>
-            </w:r>
-            <w:r>
-              <w:rPr>
-                <w:rFonts w:ascii="Segoe UI" w:hAnsi="Segoe UI" w:cs="Segoe UI"/>
-                <w:color w:val="24292E"/>
-              </w:rPr>
-              <w:t xml:space="preserve"> </w:t>
-            </w:r>
-            <w:r>
-              <w:rPr>
-                <w:rFonts w:ascii="Segoe UI" w:hAnsi="Segoe UI" w:cs="Segoe UI"/>
-                <w:color w:val="24292E"/>
-              </w:rPr>
-              <w:t>name, Last</w:t>
-            </w:r>
-            <w:r>
-              <w:rPr>
-                <w:rFonts w:ascii="Segoe UI" w:hAnsi="Segoe UI" w:cs="Segoe UI"/>
-                <w:color w:val="24292E"/>
-              </w:rPr>
-              <w:t xml:space="preserve"> </w:t>
-            </w:r>
-            <w:r>
-              <w:rPr>
-                <w:rFonts w:ascii="Segoe UI" w:hAnsi="Segoe UI" w:cs="Segoe UI"/>
-                <w:color w:val="24292E"/>
-              </w:rPr>
-              <w:t>name, username, password details. If all fields are valid, then the user should be saved to the user table in database. After successful registration, platform should redirect to login page.</w:t>
+            <w:r>
+              <w:rPr>
+                <w:rFonts w:ascii="Segoe UI" w:hAnsi="Segoe UI" w:cs="Segoe UI"/>
+                <w:color w:val="24292E"/>
+              </w:rPr>
+              <w:t>data types</w:t>
+            </w:r>
+            <w:r>
+              <w:rPr>
+                <w:rFonts w:ascii="Segoe UI" w:hAnsi="Segoe UI" w:cs="Segoe UI"/>
+                <w:color w:val="24292E"/>
+              </w:rPr>
+              <w:t>. Users shall be able to register by providing First name, Last name, username, password details. If all fields are valid, then the user should be saved to the user table in database. After successful registration, platform should redirect to login page.</w:t>
             </w:r>
           </w:p>
         </w:tc>
@@ -10682,15 +10667,13 @@
               </w:rPr>
               <w:t xml:space="preserve">Platform shall provide a way to evolve stored information. User created custom </w:t>
             </w:r>
-            <w:proofErr w:type="spellStart"/>
-            <w:r>
-              <w:rPr>
-                <w:rFonts w:ascii="Segoe UI" w:hAnsi="Segoe UI" w:cs="Segoe UI"/>
-                <w:color w:val="24292E"/>
-              </w:rPr>
-              <w:t>DataType's</w:t>
-            </w:r>
-            <w:proofErr w:type="spellEnd"/>
+            <w:r>
+              <w:rPr>
+                <w:rFonts w:ascii="Segoe UI" w:hAnsi="Segoe UI" w:cs="Segoe UI"/>
+                <w:color w:val="24292E"/>
+              </w:rPr>
+              <w:t>data types</w:t>
+            </w:r>
             <w:r>
               <w:rPr>
                 <w:rFonts w:ascii="Segoe UI" w:hAnsi="Segoe UI" w:cs="Segoe UI"/>
@@ -10843,23 +10826,21 @@
                 <w:rFonts w:ascii="Segoe UI" w:hAnsi="Segoe UI" w:cs="Segoe UI"/>
                 <w:color w:val="24292E"/>
               </w:rPr>
-              <w:t xml:space="preserve">Generic </w:t>
-            </w:r>
-            <w:proofErr w:type="spellStart"/>
-            <w:r>
-              <w:rPr>
-                <w:rFonts w:ascii="Segoe UI" w:hAnsi="Segoe UI" w:cs="Segoe UI"/>
-                <w:color w:val="24292E"/>
-              </w:rPr>
-              <w:t>DataType</w:t>
-            </w:r>
-            <w:proofErr w:type="spellEnd"/>
-            <w:r>
-              <w:rPr>
-                <w:rFonts w:ascii="Segoe UI" w:hAnsi="Segoe UI" w:cs="Segoe UI"/>
-                <w:color w:val="24292E"/>
-              </w:rPr>
-              <w:t xml:space="preserve"> shall have Title, Description and Semantic Tag fields</w:t>
+              <w:t>Generic Data</w:t>
+            </w:r>
+            <w:r>
+              <w:rPr>
+                <w:rFonts w:ascii="Segoe UI" w:hAnsi="Segoe UI" w:cs="Segoe UI"/>
+                <w:color w:val="24292E"/>
+              </w:rPr>
+              <w:t xml:space="preserve"> </w:t>
+            </w:r>
+            <w:r>
+              <w:rPr>
+                <w:rFonts w:ascii="Segoe UI" w:hAnsi="Segoe UI" w:cs="Segoe UI"/>
+                <w:color w:val="24292E"/>
+              </w:rPr>
+              <w:t>Type shall have Title, Description and Semantic Tag fields</w:t>
             </w:r>
           </w:p>
         </w:tc>
@@ -11007,33 +10988,29 @@
                 <w:rFonts w:ascii="Segoe UI" w:hAnsi="Segoe UI" w:cs="Segoe UI"/>
                 <w:color w:val="24292E"/>
               </w:rPr>
-              <w:t xml:space="preserve">Custom </w:t>
-            </w:r>
-            <w:proofErr w:type="spellStart"/>
-            <w:r>
-              <w:rPr>
-                <w:rFonts w:ascii="Segoe UI" w:hAnsi="Segoe UI" w:cs="Segoe UI"/>
-                <w:color w:val="24292E"/>
-              </w:rPr>
-              <w:t>DataType's</w:t>
-            </w:r>
-            <w:proofErr w:type="spellEnd"/>
-            <w:r>
-              <w:rPr>
-                <w:rFonts w:ascii="Segoe UI" w:hAnsi="Segoe UI" w:cs="Segoe UI"/>
-                <w:color w:val="24292E"/>
-              </w:rPr>
-              <w:t xml:space="preserve"> shall inherit Title and Semantic Tag fields. Community builders shall be able to customize custom </w:t>
-            </w:r>
-            <w:proofErr w:type="spellStart"/>
-            <w:r>
-              <w:rPr>
-                <w:rFonts w:ascii="Segoe UI" w:hAnsi="Segoe UI" w:cs="Segoe UI"/>
-                <w:color w:val="24292E"/>
-              </w:rPr>
-              <w:t>DataType's</w:t>
-            </w:r>
-            <w:proofErr w:type="spellEnd"/>
+              <w:t>Custom Data</w:t>
+            </w:r>
+            <w:r>
+              <w:rPr>
+                <w:rFonts w:ascii="Segoe UI" w:hAnsi="Segoe UI" w:cs="Segoe UI"/>
+                <w:color w:val="24292E"/>
+              </w:rPr>
+              <w:t xml:space="preserve"> </w:t>
+            </w:r>
+            <w:r>
+              <w:rPr>
+                <w:rFonts w:ascii="Segoe UI" w:hAnsi="Segoe UI" w:cs="Segoe UI"/>
+                <w:color w:val="24292E"/>
+              </w:rPr>
+              <w:t xml:space="preserve">Type's shall inherit Title and Semantic Tag fields. Community builders shall be able to customize custom </w:t>
+            </w:r>
+            <w:r>
+              <w:rPr>
+                <w:rFonts w:ascii="Segoe UI" w:hAnsi="Segoe UI" w:cs="Segoe UI"/>
+                <w:color w:val="24292E"/>
+              </w:rPr>
+              <w:t>data types</w:t>
+            </w:r>
             <w:r>
               <w:rPr>
                 <w:rFonts w:ascii="Segoe UI" w:hAnsi="Segoe UI" w:cs="Segoe UI"/>
@@ -11194,7 +11171,28 @@
                 <w:rFonts w:ascii="Segoe UI" w:hAnsi="Segoe UI" w:cs="Segoe UI"/>
                 <w:color w:val="24292E"/>
               </w:rPr>
-              <w:t>wikidata</w:t>
+              <w:t>W</w:t>
+            </w:r>
+            <w:r>
+              <w:rPr>
+                <w:rFonts w:ascii="Segoe UI" w:hAnsi="Segoe UI" w:cs="Segoe UI"/>
+                <w:color w:val="24292E"/>
+              </w:rPr>
+              <w:t>iki</w:t>
+            </w:r>
+            <w:r>
+              <w:rPr>
+                <w:rFonts w:ascii="Segoe UI" w:hAnsi="Segoe UI" w:cs="Segoe UI"/>
+                <w:color w:val="24292E"/>
+              </w:rPr>
+              <w:t>D</w:t>
+            </w:r>
+            <w:r>
+              <w:rPr>
+                <w:rFonts w:ascii="Segoe UI" w:hAnsi="Segoe UI" w:cs="Segoe UI"/>
+                <w:color w:val="24292E"/>
+              </w:rPr>
+              <w:t>ata</w:t>
             </w:r>
             <w:proofErr w:type="spellEnd"/>
             <w:r>
@@ -11806,49 +11804,43 @@
                 <w:rFonts w:ascii="Segoe UI" w:hAnsi="Segoe UI" w:cs="Segoe UI"/>
                 <w:color w:val="24292E"/>
               </w:rPr>
-              <w:t xml:space="preserve">Platform shall provide users a way to create Custom </w:t>
-            </w:r>
-            <w:proofErr w:type="spellStart"/>
-            <w:r>
-              <w:rPr>
-                <w:rFonts w:ascii="Segoe UI" w:hAnsi="Segoe UI" w:cs="Segoe UI"/>
-                <w:color w:val="24292E"/>
-              </w:rPr>
-              <w:t>DataType's</w:t>
-            </w:r>
-            <w:proofErr w:type="spellEnd"/>
-            <w:r>
-              <w:rPr>
-                <w:rFonts w:ascii="Segoe UI" w:hAnsi="Segoe UI" w:cs="Segoe UI"/>
-                <w:color w:val="24292E"/>
-              </w:rPr>
-              <w:t xml:space="preserve"> using primitive types Image, Audio, Video, Text, </w:t>
-            </w:r>
-            <w:proofErr w:type="spellStart"/>
-            <w:r>
-              <w:rPr>
-                <w:rFonts w:ascii="Segoe UI" w:hAnsi="Segoe UI" w:cs="Segoe UI"/>
-                <w:color w:val="24292E"/>
-              </w:rPr>
-              <w:t>Enumaration</w:t>
-            </w:r>
-            <w:proofErr w:type="spellEnd"/>
-            <w:r>
-              <w:rPr>
-                <w:rFonts w:ascii="Segoe UI" w:hAnsi="Segoe UI" w:cs="Segoe UI"/>
-                <w:color w:val="24292E"/>
-              </w:rPr>
-              <w:t xml:space="preserve">, Email, </w:t>
-            </w:r>
-            <w:proofErr w:type="spellStart"/>
-            <w:r>
-              <w:rPr>
-                <w:rFonts w:ascii="Segoe UI" w:hAnsi="Segoe UI" w:cs="Segoe UI"/>
-                <w:color w:val="24292E"/>
-              </w:rPr>
-              <w:t>Url</w:t>
-            </w:r>
-            <w:proofErr w:type="spellEnd"/>
+              <w:t>Platform shall provide users a way to create Custom Data</w:t>
+            </w:r>
+            <w:r>
+              <w:rPr>
+                <w:rFonts w:ascii="Segoe UI" w:hAnsi="Segoe UI" w:cs="Segoe UI"/>
+                <w:color w:val="24292E"/>
+              </w:rPr>
+              <w:t xml:space="preserve"> </w:t>
+            </w:r>
+            <w:r>
+              <w:rPr>
+                <w:rFonts w:ascii="Segoe UI" w:hAnsi="Segoe UI" w:cs="Segoe UI"/>
+                <w:color w:val="24292E"/>
+              </w:rPr>
+              <w:t>Type's using primitive types Image, Audio, Video, Text, Enum</w:t>
+            </w:r>
+            <w:r>
+              <w:rPr>
+                <w:rFonts w:ascii="Segoe UI" w:hAnsi="Segoe UI" w:cs="Segoe UI"/>
+                <w:color w:val="24292E"/>
+              </w:rPr>
+              <w:t>e</w:t>
+            </w:r>
+            <w:r>
+              <w:rPr>
+                <w:rFonts w:ascii="Segoe UI" w:hAnsi="Segoe UI" w:cs="Segoe UI"/>
+                <w:color w:val="24292E"/>
+              </w:rPr>
+              <w:t>ration, Email, U</w:t>
+            </w:r>
+            <w:r>
+              <w:rPr>
+                <w:rFonts w:ascii="Segoe UI" w:hAnsi="Segoe UI" w:cs="Segoe UI"/>
+                <w:color w:val="24292E"/>
+              </w:rPr>
+              <w:t>RL</w:t>
+            </w:r>
             <w:r>
               <w:rPr>
                 <w:rFonts w:ascii="Segoe UI" w:hAnsi="Segoe UI" w:cs="Segoe UI"/>
@@ -12311,9 +12303,9 @@
         <w:tblLook w:val="04A0" w:firstRow="1" w:lastRow="0" w:firstColumn="1" w:lastColumn="0" w:noHBand="0" w:noVBand="1"/>
       </w:tblPr>
       <w:tblGrid>
-        <w:gridCol w:w="1817"/>
-        <w:gridCol w:w="2124"/>
-        <w:gridCol w:w="6709"/>
+        <w:gridCol w:w="1815"/>
+        <w:gridCol w:w="2149"/>
+        <w:gridCol w:w="6686"/>
       </w:tblGrid>
       <w:tr>
         <w:trPr>
@@ -12512,17 +12504,22 @@
                 <w:rFonts w:ascii="Segoe UI" w:hAnsi="Segoe UI" w:cs="Segoe UI"/>
                 <w:color w:val="24292E"/>
               </w:rPr>
-              <w:t xml:space="preserve">Alter Custom </w:t>
-            </w:r>
-            <w:proofErr w:type="spellStart"/>
-            <w:r>
-              <w:rPr>
-                <w:rFonts w:ascii="Segoe UI" w:hAnsi="Segoe UI" w:cs="Segoe UI"/>
-                <w:color w:val="24292E"/>
-              </w:rPr>
-              <w:t>DataType</w:t>
-            </w:r>
-            <w:proofErr w:type="spellEnd"/>
+              <w:t>Alter Custom Data</w:t>
+            </w:r>
+            <w:r>
+              <w:rPr>
+                <w:rFonts w:ascii="Segoe UI" w:hAnsi="Segoe UI" w:cs="Segoe UI"/>
+                <w:color w:val="24292E"/>
+              </w:rPr>
+              <w:t xml:space="preserve"> </w:t>
+            </w:r>
+            <w:r>
+              <w:rPr>
+                <w:rFonts w:ascii="Segoe UI" w:hAnsi="Segoe UI" w:cs="Segoe UI"/>
+                <w:color w:val="24292E"/>
+              </w:rPr>
+              <w:t>Type</w:t>
+            </w:r>
           </w:p>
         </w:tc>
         <w:tc>
@@ -12573,23 +12570,21 @@
                 <w:rFonts w:ascii="Segoe UI" w:hAnsi="Segoe UI" w:cs="Segoe UI"/>
                 <w:color w:val="24292E"/>
               </w:rPr>
-              <w:t xml:space="preserve"> Custom </w:t>
-            </w:r>
-            <w:proofErr w:type="spellStart"/>
-            <w:r>
-              <w:rPr>
-                <w:rFonts w:ascii="Segoe UI" w:hAnsi="Segoe UI" w:cs="Segoe UI"/>
-                <w:color w:val="24292E"/>
-              </w:rPr>
-              <w:t>DataType</w:t>
-            </w:r>
-            <w:proofErr w:type="spellEnd"/>
-            <w:r>
-              <w:rPr>
-                <w:rFonts w:ascii="Segoe UI" w:hAnsi="Segoe UI" w:cs="Segoe UI"/>
-                <w:color w:val="24292E"/>
-              </w:rPr>
-              <w:t xml:space="preserve"> definition, the platform shall behave optimistic about orphaned information</w:t>
+              <w:t xml:space="preserve"> Custom Data</w:t>
+            </w:r>
+            <w:r>
+              <w:rPr>
+                <w:rFonts w:ascii="Segoe UI" w:hAnsi="Segoe UI" w:cs="Segoe UI"/>
+                <w:color w:val="24292E"/>
+              </w:rPr>
+              <w:t xml:space="preserve"> </w:t>
+            </w:r>
+            <w:r>
+              <w:rPr>
+                <w:rFonts w:ascii="Segoe UI" w:hAnsi="Segoe UI" w:cs="Segoe UI"/>
+                <w:color w:val="24292E"/>
+              </w:rPr>
+              <w:t>Type definition, the platform shall behave optimistic about orphaned information</w:t>
             </w:r>
           </w:p>
         </w:tc>
@@ -13039,7 +13034,21 @@
                 <w:rFonts w:ascii="Segoe UI" w:hAnsi="Segoe UI" w:cs="Segoe UI"/>
                 <w:color w:val="24292E"/>
               </w:rPr>
-              <w:t>Wikidata</w:t>
+              <w:t>Wiki</w:t>
+            </w:r>
+            <w:r>
+              <w:rPr>
+                <w:rFonts w:ascii="Segoe UI" w:hAnsi="Segoe UI" w:cs="Segoe UI"/>
+                <w:color w:val="24292E"/>
+              </w:rPr>
+              <w:t>D</w:t>
+            </w:r>
+            <w:r>
+              <w:rPr>
+                <w:rFonts w:ascii="Segoe UI" w:hAnsi="Segoe UI" w:cs="Segoe UI"/>
+                <w:color w:val="24292E"/>
+              </w:rPr>
+              <w:t>ata</w:t>
             </w:r>
             <w:proofErr w:type="spellEnd"/>
           </w:p>
@@ -13716,17 +13725,22 @@
                 <w:rFonts w:ascii="Segoe UI" w:hAnsi="Segoe UI" w:cs="Segoe UI"/>
                 <w:color w:val="24292E"/>
               </w:rPr>
-              <w:t xml:space="preserve">Create Custom </w:t>
-            </w:r>
-            <w:proofErr w:type="spellStart"/>
-            <w:r>
-              <w:rPr>
-                <w:rFonts w:ascii="Segoe UI" w:hAnsi="Segoe UI" w:cs="Segoe UI"/>
-                <w:color w:val="24292E"/>
-              </w:rPr>
-              <w:t>DataType</w:t>
-            </w:r>
-            <w:proofErr w:type="spellEnd"/>
+              <w:t>Create Custom Data</w:t>
+            </w:r>
+            <w:r>
+              <w:rPr>
+                <w:rFonts w:ascii="Segoe UI" w:hAnsi="Segoe UI" w:cs="Segoe UI"/>
+                <w:color w:val="24292E"/>
+              </w:rPr>
+              <w:t xml:space="preserve"> </w:t>
+            </w:r>
+            <w:r>
+              <w:rPr>
+                <w:rFonts w:ascii="Segoe UI" w:hAnsi="Segoe UI" w:cs="Segoe UI"/>
+                <w:color w:val="24292E"/>
+              </w:rPr>
+              <w:t>Type</w:t>
+            </w:r>
           </w:p>
         </w:tc>
       </w:tr>
@@ -13800,17 +13814,22 @@
                 <w:rFonts w:ascii="Segoe UI" w:hAnsi="Segoe UI" w:cs="Segoe UI"/>
                 <w:color w:val="24292E"/>
               </w:rPr>
-              <w:t xml:space="preserve">Modify Custom </w:t>
-            </w:r>
-            <w:proofErr w:type="spellStart"/>
-            <w:r>
-              <w:rPr>
-                <w:rFonts w:ascii="Segoe UI" w:hAnsi="Segoe UI" w:cs="Segoe UI"/>
-                <w:color w:val="24292E"/>
-              </w:rPr>
-              <w:t>DataType</w:t>
-            </w:r>
-            <w:proofErr w:type="spellEnd"/>
+              <w:t>Modify Custom Data</w:t>
+            </w:r>
+            <w:r>
+              <w:rPr>
+                <w:rFonts w:ascii="Segoe UI" w:hAnsi="Segoe UI" w:cs="Segoe UI"/>
+                <w:color w:val="24292E"/>
+              </w:rPr>
+              <w:t xml:space="preserve"> </w:t>
+            </w:r>
+            <w:r>
+              <w:rPr>
+                <w:rFonts w:ascii="Segoe UI" w:hAnsi="Segoe UI" w:cs="Segoe UI"/>
+                <w:color w:val="24292E"/>
+              </w:rPr>
+              <w:t>Type</w:t>
+            </w:r>
           </w:p>
         </w:tc>
       </w:tr>
@@ -14780,23 +14799,21 @@
           <w:color w:val="24292E"/>
         </w:rPr>
         <w:lastRenderedPageBreak/>
-        <w:t xml:space="preserve">6.3.2 Create Custom </w:t>
-      </w:r>
-      <w:proofErr w:type="spellStart"/>
-      <w:r>
-        <w:rPr>
-          <w:rFonts w:ascii="Segoe UI" w:hAnsi="Segoe UI" w:cs="Segoe UI"/>
-          <w:color w:val="24292E"/>
-        </w:rPr>
-        <w:t>DataType</w:t>
-      </w:r>
-      <w:proofErr w:type="spellEnd"/>
-      <w:r>
-        <w:rPr>
-          <w:rFonts w:ascii="Segoe UI" w:hAnsi="Segoe UI" w:cs="Segoe UI"/>
-          <w:color w:val="24292E"/>
-        </w:rPr>
-        <w:t xml:space="preserve"> (Use case 1.2.9)</w:t>
+        <w:t>6.3.2 Create Custom Data</w:t>
+      </w:r>
+      <w:r>
+        <w:rPr>
+          <w:rFonts w:ascii="Segoe UI" w:hAnsi="Segoe UI" w:cs="Segoe UI"/>
+          <w:color w:val="24292E"/>
+        </w:rPr>
+        <w:t xml:space="preserve"> </w:t>
+      </w:r>
+      <w:r>
+        <w:rPr>
+          <w:rFonts w:ascii="Segoe UI" w:hAnsi="Segoe UI" w:cs="Segoe UI"/>
+          <w:color w:val="24292E"/>
+        </w:rPr>
+        <w:t>Type (Use case 1.2.9)</w:t>
       </w:r>
     </w:p>
     <w:p>
@@ -15235,7 +15252,6 @@
           </mc:Fallback>
         </mc:AlternateContent>
       </w:r>
-      <w:bookmarkStart w:id="0" w:name="_GoBack"/>
       <w:r>
         <w:rPr>
           <w:rFonts w:ascii="Segoe UI" w:hAnsi="Segoe UI" w:cs="Segoe UI"/>
@@ -15295,7 +15311,6 @@
           </wp:inline>
         </w:drawing>
       </w:r>
-      <w:bookmarkEnd w:id="0"/>
     </w:p>
     <w:p>
       <w:pPr>
@@ -15512,16 +15527,18 @@
           <w:szCs w:val="30"/>
         </w:rPr>
       </w:pPr>
-      <w:r>
-        <w:rPr>
-          <w:rFonts w:ascii="Segoe UI" w:hAnsi="Segoe UI" w:cs="Segoe UI"/>
+    </w:p>
+    <w:p>
+      <w:pPr>
+        <w:rPr>
+          <w:rFonts w:ascii="Segoe UI" w:eastAsia="Times New Roman" w:hAnsi="Segoe UI" w:cs="Segoe UI"/>
+          <w:b/>
+          <w:bCs/>
           <w:color w:val="24292E"/>
           <w:sz w:val="30"/>
           <w:szCs w:val="30"/>
         </w:rPr>
-        <w:t xml:space="preserve">8.2 Sequence Diagram for 1.2.9 Create Custom </w:t>
-      </w:r>
-      <w:proofErr w:type="spellStart"/>
+      </w:pPr>
       <w:r>
         <w:rPr>
           <w:rFonts w:ascii="Segoe UI" w:hAnsi="Segoe UI" w:cs="Segoe UI"/>
@@ -15529,9 +15546,49 @@
           <w:sz w:val="30"/>
           <w:szCs w:val="30"/>
         </w:rPr>
-        <w:t>DataType</w:t>
-      </w:r>
-      <w:proofErr w:type="spellEnd"/>
+        <w:br w:type="page"/>
+      </w:r>
+    </w:p>
+    <w:p>
+      <w:pPr>
+        <w:pStyle w:val="Heading3"/>
+        <w:shd w:val="clear" w:color="auto" w:fill="FFFFFF"/>
+        <w:spacing w:before="360" w:beforeAutospacing="0" w:after="240" w:afterAutospacing="0"/>
+        <w:rPr>
+          <w:rFonts w:ascii="Segoe UI" w:hAnsi="Segoe UI" w:cs="Segoe UI"/>
+          <w:color w:val="24292E"/>
+          <w:sz w:val="30"/>
+          <w:szCs w:val="30"/>
+        </w:rPr>
+      </w:pPr>
+      <w:r>
+        <w:rPr>
+          <w:rFonts w:ascii="Segoe UI" w:hAnsi="Segoe UI" w:cs="Segoe UI"/>
+          <w:color w:val="24292E"/>
+          <w:sz w:val="30"/>
+          <w:szCs w:val="30"/>
+        </w:rPr>
+        <w:lastRenderedPageBreak/>
+        <w:t>8.2 Sequence Diagram for 1.2.9 Create Custom Data</w:t>
+      </w:r>
+      <w:r>
+        <w:rPr>
+          <w:rFonts w:ascii="Segoe UI" w:hAnsi="Segoe UI" w:cs="Segoe UI"/>
+          <w:color w:val="24292E"/>
+          <w:sz w:val="30"/>
+          <w:szCs w:val="30"/>
+        </w:rPr>
+        <w:t xml:space="preserve"> </w:t>
+      </w:r>
+      <w:r>
+        <w:rPr>
+          <w:rFonts w:ascii="Segoe UI" w:hAnsi="Segoe UI" w:cs="Segoe UI"/>
+          <w:color w:val="24292E"/>
+          <w:sz w:val="30"/>
+          <w:szCs w:val="30"/>
+        </w:rPr>
+        <w:t>Type</w:t>
+      </w:r>
     </w:p>
     <w:p>
       <w:pPr>
@@ -15550,7 +15607,6 @@
           <w:noProof/>
           <w:color w:val="24292E"/>
         </w:rPr>
-        <w:lastRenderedPageBreak/>
         <mc:AlternateContent>
           <mc:Choice Requires="wps">
             <w:drawing>
@@ -15676,6 +15732,27 @@
     </w:p>
     <w:p>
       <w:pPr>
+        <w:rPr>
+          <w:rFonts w:ascii="Segoe UI" w:eastAsia="Times New Roman" w:hAnsi="Segoe UI" w:cs="Segoe UI"/>
+          <w:b/>
+          <w:bCs/>
+          <w:color w:val="24292E"/>
+          <w:sz w:val="30"/>
+          <w:szCs w:val="30"/>
+        </w:rPr>
+      </w:pPr>
+      <w:r>
+        <w:rPr>
+          <w:rFonts w:ascii="Segoe UI" w:hAnsi="Segoe UI" w:cs="Segoe UI"/>
+          <w:color w:val="24292E"/>
+          <w:sz w:val="30"/>
+          <w:szCs w:val="30"/>
+        </w:rPr>
+        <w:br w:type="page"/>
+      </w:r>
+    </w:p>
+    <w:p>
+      <w:pPr>
         <w:pStyle w:val="Heading3"/>
         <w:shd w:val="clear" w:color="auto" w:fill="FFFFFF"/>
         <w:spacing w:before="360" w:beforeAutospacing="0" w:after="240" w:afterAutospacing="0"/>
@@ -15693,6 +15770,7 @@
           <w:sz w:val="30"/>
           <w:szCs w:val="30"/>
         </w:rPr>
+        <w:lastRenderedPageBreak/>
         <w:t>8.3 Sequence Diagram for 1.2.12 Create Post</w:t>
       </w:r>
     </w:p>
@@ -15713,7 +15791,6 @@
           <w:noProof/>
           <w:color w:val="24292E"/>
         </w:rPr>
-        <w:lastRenderedPageBreak/>
         <mc:AlternateContent>
           <mc:Choice Requires="wps">
             <w:drawing>
@@ -16556,9 +16633,8 @@
           <w:szCs w:val="30"/>
         </w:rPr>
         <w:lastRenderedPageBreak/>
-        <w:t xml:space="preserve">9.5 View Custom </w:t>
-      </w:r>
-      <w:proofErr w:type="spellStart"/>
+        <w:t>9.5 View Custom Data</w:t>
+      </w:r>
       <w:r>
         <w:rPr>
           <w:rFonts w:ascii="Segoe UI" w:hAnsi="Segoe UI" w:cs="Segoe UI"/>
@@ -16566,9 +16642,8 @@
           <w:sz w:val="30"/>
           <w:szCs w:val="30"/>
         </w:rPr>
-        <w:t>DataType</w:t>
-      </w:r>
-      <w:proofErr w:type="spellEnd"/>
+        <w:t xml:space="preserve"> </w:t>
+      </w:r>
       <w:r>
         <w:rPr>
           <w:rFonts w:ascii="Segoe UI" w:hAnsi="Segoe UI" w:cs="Segoe UI"/>
@@ -16576,7 +16651,7 @@
           <w:sz w:val="30"/>
           <w:szCs w:val="30"/>
         </w:rPr>
-        <w:t xml:space="preserve"> Post</w:t>
+        <w:t>Type Post</w:t>
       </w:r>
     </w:p>
     <w:p>
@@ -16895,9 +16970,8 @@
           <w:szCs w:val="30"/>
         </w:rPr>
         <w:lastRenderedPageBreak/>
-        <w:t xml:space="preserve">9.7 New Custom </w:t>
-      </w:r>
-      <w:proofErr w:type="spellStart"/>
+        <w:t>9.7 New Custom Data</w:t>
+      </w:r>
       <w:r>
         <w:rPr>
           <w:rFonts w:ascii="Segoe UI" w:hAnsi="Segoe UI" w:cs="Segoe UI"/>
@@ -16905,9 +16979,8 @@
           <w:sz w:val="30"/>
           <w:szCs w:val="30"/>
         </w:rPr>
-        <w:t>DataType</w:t>
-      </w:r>
-      <w:proofErr w:type="spellEnd"/>
+        <w:t xml:space="preserve"> </w:t>
+      </w:r>
       <w:r>
         <w:rPr>
           <w:rFonts w:ascii="Segoe UI" w:hAnsi="Segoe UI" w:cs="Segoe UI"/>
@@ -16915,7 +16988,7 @@
           <w:sz w:val="30"/>
           <w:szCs w:val="30"/>
         </w:rPr>
-        <w:t xml:space="preserve"> Post</w:t>
+        <w:t>Type Post</w:t>
       </w:r>
     </w:p>
     <w:p>
@@ -17074,9 +17147,8 @@
           <w:sz w:val="30"/>
           <w:szCs w:val="30"/>
         </w:rPr>
-        <w:t xml:space="preserve">9.8 New Custom </w:t>
-      </w:r>
-      <w:proofErr w:type="spellStart"/>
+        <w:t>9.8 New Custom Data</w:t>
+      </w:r>
       <w:r>
         <w:rPr>
           <w:rFonts w:ascii="Segoe UI" w:hAnsi="Segoe UI" w:cs="Segoe UI"/>
@@ -17084,9 +17156,17 @@
           <w:sz w:val="30"/>
           <w:szCs w:val="30"/>
         </w:rPr>
-        <w:t>DataType</w:t>
-      </w:r>
-      <w:proofErr w:type="spellEnd"/>
+        <w:t xml:space="preserve"> </w:t>
+      </w:r>
+      <w:r>
+        <w:rPr>
+          <w:rFonts w:ascii="Segoe UI" w:hAnsi="Segoe UI" w:cs="Segoe UI"/>
+          <w:color w:val="24292E"/>
+          <w:sz w:val="30"/>
+          <w:szCs w:val="30"/>
+        </w:rPr>
+        <w:t>Type</w:t>
+      </w:r>
     </w:p>
     <w:p>
       <w:pPr>
@@ -17245,9 +17325,8 @@
           <w:szCs w:val="30"/>
         </w:rPr>
         <w:lastRenderedPageBreak/>
-        <w:t xml:space="preserve">9.9 New Custom </w:t>
-      </w:r>
-      <w:proofErr w:type="spellStart"/>
+        <w:t>9.9 New Custom Data</w:t>
+      </w:r>
       <w:r>
         <w:rPr>
           <w:rFonts w:ascii="Segoe UI" w:hAnsi="Segoe UI" w:cs="Segoe UI"/>
@@ -17255,9 +17334,10 @@
           <w:sz w:val="30"/>
           <w:szCs w:val="30"/>
         </w:rPr>
-        <w:t>DataType</w:t>
-      </w:r>
-      <w:proofErr w:type="spellEnd"/>
+        <w:t xml:space="preserve"> </w:t>
+      </w:r>
+      <w:bookmarkStart w:id="0" w:name="_GoBack"/>
+      <w:bookmarkEnd w:id="0"/>
       <w:r>
         <w:rPr>
           <w:rFonts w:ascii="Segoe UI" w:hAnsi="Segoe UI" w:cs="Segoe UI"/>
@@ -17265,7 +17345,7 @@
           <w:sz w:val="30"/>
           <w:szCs w:val="30"/>
         </w:rPr>
-        <w:t xml:space="preserve"> Field</w:t>
+        <w:t>Type Field</w:t>
       </w:r>
     </w:p>
     <w:p>

</xml_diff>

<commit_message>
updated project information for SRS document
</commit_message>
<xml_diff>
--- a/documents/SRS.docx
+++ b/documents/SRS.docx
@@ -4620,6 +4620,313 @@
     </w:p>
     <w:p>
       <w:pPr>
+        <w:shd w:val="clear" w:color="auto" w:fill="FFFFFF"/>
+        <w:spacing w:after="240" w:line="240" w:lineRule="auto"/>
+        <w:rPr>
+          <w:rFonts w:ascii="Segoe UI" w:eastAsia="Times New Roman" w:hAnsi="Segoe UI" w:cs="Segoe UI"/>
+          <w:color w:val="24292E"/>
+          <w:sz w:val="24"/>
+          <w:szCs w:val="24"/>
+        </w:rPr>
+      </w:pPr>
+      <w:r>
+        <w:rPr>
+          <w:rFonts w:ascii="Segoe UI" w:eastAsia="Times New Roman" w:hAnsi="Segoe UI" w:cs="Segoe UI"/>
+          <w:color w:val="24292E"/>
+          <w:sz w:val="24"/>
+          <w:szCs w:val="24"/>
+        </w:rPr>
+        <w:t xml:space="preserve">This </w:t>
+      </w:r>
+      <w:r>
+        <w:rPr>
+          <w:rFonts w:ascii="Segoe UI" w:eastAsia="Times New Roman" w:hAnsi="Segoe UI" w:cs="Segoe UI"/>
+          <w:color w:val="24292E"/>
+          <w:sz w:val="24"/>
+          <w:szCs w:val="24"/>
+        </w:rPr>
+        <w:t>document</w:t>
+      </w:r>
+      <w:r>
+        <w:rPr>
+          <w:rFonts w:ascii="Segoe UI" w:eastAsia="Times New Roman" w:hAnsi="Segoe UI" w:cs="Segoe UI"/>
+          <w:color w:val="24292E"/>
+          <w:sz w:val="24"/>
+          <w:szCs w:val="24"/>
+        </w:rPr>
+        <w:t xml:space="preserve"> is created for the lecture "SWE573 - Software Development Practice" @ </w:t>
+      </w:r>
+      <w:proofErr w:type="spellStart"/>
+      <w:r>
+        <w:rPr>
+          <w:rFonts w:ascii="Segoe UI" w:eastAsia="Times New Roman" w:hAnsi="Segoe UI" w:cs="Segoe UI"/>
+          <w:color w:val="24292E"/>
+          <w:sz w:val="24"/>
+          <w:szCs w:val="24"/>
+        </w:rPr>
+        <w:t>Boğaziçi</w:t>
+      </w:r>
+      <w:proofErr w:type="spellEnd"/>
+      <w:r>
+        <w:rPr>
+          <w:rFonts w:ascii="Segoe UI" w:eastAsia="Times New Roman" w:hAnsi="Segoe UI" w:cs="Segoe UI"/>
+          <w:color w:val="24292E"/>
+          <w:sz w:val="24"/>
+          <w:szCs w:val="24"/>
+        </w:rPr>
+        <w:t xml:space="preserve"> University Software Engineering Department for fall 2019 semester.</w:t>
+      </w:r>
+    </w:p>
+    <w:p>
+      <w:pPr>
+        <w:shd w:val="clear" w:color="auto" w:fill="FFFFFF"/>
+        <w:spacing w:after="240" w:line="240" w:lineRule="auto"/>
+        <w:rPr>
+          <w:rFonts w:ascii="Segoe UI" w:eastAsia="Times New Roman" w:hAnsi="Segoe UI" w:cs="Segoe UI"/>
+          <w:color w:val="24292E"/>
+          <w:sz w:val="24"/>
+          <w:szCs w:val="24"/>
+        </w:rPr>
+      </w:pPr>
+      <w:r>
+        <w:rPr>
+          <w:rFonts w:ascii="Segoe UI" w:eastAsia="Times New Roman" w:hAnsi="Segoe UI" w:cs="Segoe UI"/>
+          <w:color w:val="24292E"/>
+          <w:sz w:val="24"/>
+          <w:szCs w:val="24"/>
+        </w:rPr>
+        <w:t xml:space="preserve">This project is about Purposeful Community Platform where registered members submit content to the </w:t>
+      </w:r>
+      <w:r>
+        <w:rPr>
+          <w:rFonts w:ascii="Segoe UI" w:eastAsia="Times New Roman" w:hAnsi="Segoe UI" w:cs="Segoe UI"/>
+          <w:color w:val="24292E"/>
+          <w:sz w:val="24"/>
+          <w:szCs w:val="24"/>
+        </w:rPr>
+        <w:t>platform</w:t>
+      </w:r>
+      <w:r>
+        <w:rPr>
+          <w:rFonts w:ascii="Segoe UI" w:eastAsia="Times New Roman" w:hAnsi="Segoe UI" w:cs="Segoe UI"/>
+          <w:color w:val="24292E"/>
+          <w:sz w:val="24"/>
+          <w:szCs w:val="24"/>
+        </w:rPr>
+        <w:t xml:space="preserve"> such as links, text posts, images and </w:t>
+      </w:r>
+      <w:proofErr w:type="spellStart"/>
+      <w:r>
+        <w:rPr>
+          <w:rFonts w:ascii="Segoe UI" w:eastAsia="Times New Roman" w:hAnsi="Segoe UI" w:cs="Segoe UI"/>
+          <w:color w:val="24292E"/>
+          <w:sz w:val="24"/>
+          <w:szCs w:val="24"/>
+        </w:rPr>
+        <w:t>etc</w:t>
+      </w:r>
+      <w:proofErr w:type="spellEnd"/>
+      <w:r>
+        <w:rPr>
+          <w:rFonts w:ascii="Segoe UI" w:eastAsia="Times New Roman" w:hAnsi="Segoe UI" w:cs="Segoe UI"/>
+          <w:color w:val="24292E"/>
+          <w:sz w:val="24"/>
+          <w:szCs w:val="24"/>
+        </w:rPr>
+        <w:t>, on moderated topics.</w:t>
+      </w:r>
+    </w:p>
+    <w:p>
+      <w:pPr>
+        <w:shd w:val="clear" w:color="auto" w:fill="FFFFFF"/>
+        <w:spacing w:after="240" w:line="240" w:lineRule="auto"/>
+        <w:rPr>
+          <w:rFonts w:ascii="Segoe UI" w:eastAsia="Times New Roman" w:hAnsi="Segoe UI" w:cs="Segoe UI"/>
+          <w:color w:val="24292E"/>
+          <w:sz w:val="24"/>
+          <w:szCs w:val="24"/>
+        </w:rPr>
+      </w:pPr>
+      <w:r>
+        <w:rPr>
+          <w:rFonts w:ascii="Segoe UI" w:eastAsia="Times New Roman" w:hAnsi="Segoe UI" w:cs="Segoe UI"/>
+          <w:color w:val="24292E"/>
+          <w:sz w:val="24"/>
+          <w:szCs w:val="24"/>
+        </w:rPr>
+        <w:t xml:space="preserve">Topics are created by community builders who </w:t>
+      </w:r>
+      <w:proofErr w:type="gramStart"/>
+      <w:r>
+        <w:rPr>
+          <w:rFonts w:ascii="Segoe UI" w:eastAsia="Times New Roman" w:hAnsi="Segoe UI" w:cs="Segoe UI"/>
+          <w:color w:val="24292E"/>
+          <w:sz w:val="24"/>
+          <w:szCs w:val="24"/>
+        </w:rPr>
+        <w:t>are able to</w:t>
+      </w:r>
+      <w:proofErr w:type="gramEnd"/>
+      <w:r>
+        <w:rPr>
+          <w:rFonts w:ascii="Segoe UI" w:eastAsia="Times New Roman" w:hAnsi="Segoe UI" w:cs="Segoe UI"/>
+          <w:color w:val="24292E"/>
+          <w:sz w:val="24"/>
+          <w:szCs w:val="24"/>
+        </w:rPr>
+        <w:t xml:space="preserve"> define the community specific</w:t>
+      </w:r>
+      <w:r>
+        <w:rPr>
+          <w:rFonts w:ascii="Segoe UI" w:eastAsia="Times New Roman" w:hAnsi="Segoe UI" w:cs="Segoe UI"/>
+          <w:color w:val="24292E"/>
+          <w:sz w:val="24"/>
+          <w:szCs w:val="24"/>
+        </w:rPr>
+        <w:t xml:space="preserve"> custom</w:t>
+      </w:r>
+      <w:r>
+        <w:rPr>
+          <w:rFonts w:ascii="Segoe UI" w:eastAsia="Times New Roman" w:hAnsi="Segoe UI" w:cs="Segoe UI"/>
+          <w:color w:val="24292E"/>
+          <w:sz w:val="24"/>
+          <w:szCs w:val="24"/>
+        </w:rPr>
+        <w:t xml:space="preserve"> datatypes.</w:t>
+      </w:r>
+    </w:p>
+    <w:p>
+      <w:pPr>
+        <w:shd w:val="clear" w:color="auto" w:fill="FFFFFF"/>
+        <w:spacing w:after="240" w:line="240" w:lineRule="auto"/>
+        <w:rPr>
+          <w:rFonts w:ascii="Segoe UI" w:eastAsia="Times New Roman" w:hAnsi="Segoe UI" w:cs="Segoe UI"/>
+          <w:color w:val="24292E"/>
+          <w:sz w:val="24"/>
+          <w:szCs w:val="24"/>
+        </w:rPr>
+      </w:pPr>
+      <w:r>
+        <w:rPr>
+          <w:rFonts w:ascii="Segoe UI" w:eastAsia="Times New Roman" w:hAnsi="Segoe UI" w:cs="Segoe UI"/>
+          <w:color w:val="24292E"/>
+          <w:sz w:val="24"/>
+          <w:szCs w:val="24"/>
+        </w:rPr>
+        <w:t xml:space="preserve">The site recommends its users (registered or anonymous) related topics based on constructed relations between these topics using tagged </w:t>
+      </w:r>
+      <w:proofErr w:type="spellStart"/>
+      <w:r>
+        <w:rPr>
+          <w:rFonts w:ascii="Segoe UI" w:eastAsia="Times New Roman" w:hAnsi="Segoe UI" w:cs="Segoe UI"/>
+          <w:color w:val="24292E"/>
+          <w:sz w:val="24"/>
+          <w:szCs w:val="24"/>
+        </w:rPr>
+        <w:t>Wiki</w:t>
+      </w:r>
+      <w:r>
+        <w:rPr>
+          <w:rFonts w:ascii="Segoe UI" w:eastAsia="Times New Roman" w:hAnsi="Segoe UI" w:cs="Segoe UI"/>
+          <w:color w:val="24292E"/>
+          <w:sz w:val="24"/>
+          <w:szCs w:val="24"/>
+        </w:rPr>
+        <w:t>D</w:t>
+      </w:r>
+      <w:r>
+        <w:rPr>
+          <w:rFonts w:ascii="Segoe UI" w:eastAsia="Times New Roman" w:hAnsi="Segoe UI" w:cs="Segoe UI"/>
+          <w:color w:val="24292E"/>
+          <w:sz w:val="24"/>
+          <w:szCs w:val="24"/>
+        </w:rPr>
+        <w:t>ata</w:t>
+      </w:r>
+      <w:proofErr w:type="spellEnd"/>
+      <w:r>
+        <w:rPr>
+          <w:rFonts w:ascii="Segoe UI" w:eastAsia="Times New Roman" w:hAnsi="Segoe UI" w:cs="Segoe UI"/>
+          <w:color w:val="24292E"/>
+          <w:sz w:val="24"/>
+          <w:szCs w:val="24"/>
+        </w:rPr>
+        <w:t xml:space="preserve"> information.</w:t>
+      </w:r>
+    </w:p>
+    <w:p>
+      <w:pPr>
+        <w:shd w:val="clear" w:color="auto" w:fill="FFFFFF"/>
+        <w:spacing w:after="240" w:line="240" w:lineRule="auto"/>
+        <w:rPr>
+          <w:rFonts w:ascii="Segoe UI" w:eastAsia="Times New Roman" w:hAnsi="Segoe UI" w:cs="Segoe UI"/>
+          <w:color w:val="24292E"/>
+          <w:sz w:val="24"/>
+          <w:szCs w:val="24"/>
+        </w:rPr>
+      </w:pPr>
+      <w:r>
+        <w:rPr>
+          <w:rFonts w:ascii="Segoe UI" w:eastAsia="Times New Roman" w:hAnsi="Segoe UI" w:cs="Segoe UI"/>
+          <w:color w:val="24292E"/>
+          <w:sz w:val="24"/>
+          <w:szCs w:val="24"/>
+        </w:rPr>
+        <w:t>Intended use of these topics are;</w:t>
+      </w:r>
+    </w:p>
+    <w:p>
+      <w:pPr>
+        <w:numPr>
+          <w:ilvl w:val="0"/>
+          <w:numId w:val="25"/>
+        </w:numPr>
+        <w:shd w:val="clear" w:color="auto" w:fill="FFFFFF"/>
+        <w:spacing w:before="100" w:beforeAutospacing="1" w:after="100" w:afterAutospacing="1" w:line="240" w:lineRule="auto"/>
+        <w:rPr>
+          <w:rFonts w:ascii="Segoe UI" w:eastAsia="Times New Roman" w:hAnsi="Segoe UI" w:cs="Segoe UI"/>
+          <w:color w:val="24292E"/>
+          <w:sz w:val="24"/>
+          <w:szCs w:val="24"/>
+        </w:rPr>
+      </w:pPr>
+      <w:r>
+        <w:rPr>
+          <w:rFonts w:ascii="Segoe UI" w:eastAsia="Times New Roman" w:hAnsi="Segoe UI" w:cs="Segoe UI"/>
+          <w:color w:val="24292E"/>
+          <w:sz w:val="24"/>
+          <w:szCs w:val="24"/>
+        </w:rPr>
+        <w:t>Ability to accumulate information stored on these topics.</w:t>
+      </w:r>
+    </w:p>
+    <w:p>
+      <w:pPr>
+        <w:numPr>
+          <w:ilvl w:val="0"/>
+          <w:numId w:val="25"/>
+        </w:numPr>
+        <w:shd w:val="clear" w:color="auto" w:fill="FFFFFF"/>
+        <w:spacing w:before="60" w:after="100" w:afterAutospacing="1" w:line="240" w:lineRule="auto"/>
+        <w:rPr>
+          <w:rFonts w:ascii="Segoe UI" w:eastAsia="Times New Roman" w:hAnsi="Segoe UI" w:cs="Segoe UI"/>
+          <w:color w:val="24292E"/>
+          <w:sz w:val="24"/>
+          <w:szCs w:val="24"/>
+        </w:rPr>
+      </w:pPr>
+      <w:r>
+        <w:rPr>
+          <w:rFonts w:ascii="Segoe UI" w:eastAsia="Times New Roman" w:hAnsi="Segoe UI" w:cs="Segoe UI"/>
+          <w:color w:val="24292E"/>
+          <w:sz w:val="24"/>
+          <w:szCs w:val="24"/>
+        </w:rPr>
+        <w:t>Ability to request/provide structured information in a fast and supervised way.</w:t>
+      </w:r>
+    </w:p>
+    <w:p>
+      <w:pPr>
         <w:pStyle w:val="NormalWeb"/>
         <w:shd w:val="clear" w:color="auto" w:fill="FFFFFF"/>
         <w:spacing w:before="0" w:beforeAutospacing="0" w:after="240" w:afterAutospacing="0"/>
@@ -4633,7 +4940,21 @@
           <w:rFonts w:ascii="Segoe UI" w:hAnsi="Segoe UI" w:cs="Segoe UI"/>
           <w:color w:val="24292E"/>
         </w:rPr>
-        <w:t>This document provides an overview of the Software Requirements Specification for "SWE573 Class Project - Purposeful Community Platform" with system characteristics, description, functional and non-functional requirements, behavioral description and questions. The document aims to gather and analyze the specifications of Purposeful Community Platform.</w:t>
+        <w:t>This document</w:t>
+      </w:r>
+      <w:r>
+        <w:rPr>
+          <w:rFonts w:ascii="Segoe UI" w:hAnsi="Segoe UI" w:cs="Segoe UI"/>
+          <w:color w:val="24292E"/>
+        </w:rPr>
+        <w:t xml:space="preserve"> also</w:t>
+      </w:r>
+      <w:r>
+        <w:rPr>
+          <w:rFonts w:ascii="Segoe UI" w:hAnsi="Segoe UI" w:cs="Segoe UI"/>
+          <w:color w:val="24292E"/>
+        </w:rPr>
+        <w:t xml:space="preserve"> provides an overview of the Software Requirements Specification for "SWE573 Class Project - Purposeful Community Platform" with system characteristics, description, functional and non-functional requirements, behavioral description and questions. The document aims to gather and analyze the specifications of Purposeful Community Platform.</w:t>
       </w:r>
     </w:p>
     <w:p>
@@ -4765,6 +5086,7 @@
           <w:rFonts w:ascii="Segoe UI" w:hAnsi="Segoe UI" w:cs="Segoe UI"/>
           <w:color w:val="24292E"/>
         </w:rPr>
+        <w:lastRenderedPageBreak/>
         <w:t>Candidates for cloud providers:</w:t>
       </w:r>
     </w:p>
@@ -4890,25 +5212,6 @@
     </w:p>
     <w:p>
       <w:pPr>
-        <w:rPr>
-          <w:rFonts w:ascii="Segoe UI" w:eastAsia="Times New Roman" w:hAnsi="Segoe UI" w:cs="Segoe UI"/>
-          <w:b/>
-          <w:bCs/>
-          <w:color w:val="24292E"/>
-          <w:sz w:val="24"/>
-          <w:szCs w:val="24"/>
-        </w:rPr>
-      </w:pPr>
-      <w:r>
-        <w:rPr>
-          <w:rFonts w:ascii="Segoe UI" w:hAnsi="Segoe UI" w:cs="Segoe UI"/>
-          <w:color w:val="24292E"/>
-        </w:rPr>
-        <w:br w:type="page"/>
-      </w:r>
-    </w:p>
-    <w:p>
-      <w:pPr>
         <w:pStyle w:val="Heading4"/>
         <w:shd w:val="clear" w:color="auto" w:fill="FFFFFF"/>
         <w:spacing w:before="360" w:beforeAutospacing="0" w:after="240" w:afterAutospacing="0"/>
@@ -4922,7 +5225,6 @@
           <w:rFonts w:ascii="Segoe UI" w:hAnsi="Segoe UI" w:cs="Segoe UI"/>
           <w:color w:val="24292E"/>
         </w:rPr>
-        <w:lastRenderedPageBreak/>
         <w:t>1.3.3. Usability</w:t>
       </w:r>
     </w:p>
@@ -5188,6 +5490,25 @@
     </w:p>
     <w:p>
       <w:pPr>
+        <w:rPr>
+          <w:rFonts w:ascii="Segoe UI" w:eastAsia="Times New Roman" w:hAnsi="Segoe UI" w:cs="Segoe UI"/>
+          <w:b/>
+          <w:bCs/>
+          <w:color w:val="24292E"/>
+          <w:sz w:val="36"/>
+          <w:szCs w:val="36"/>
+        </w:rPr>
+      </w:pPr>
+      <w:r>
+        <w:rPr>
+          <w:rFonts w:ascii="Segoe UI" w:hAnsi="Segoe UI" w:cs="Segoe UI"/>
+          <w:color w:val="24292E"/>
+        </w:rPr>
+        <w:br w:type="page"/>
+      </w:r>
+    </w:p>
+    <w:p>
+      <w:pPr>
         <w:pStyle w:val="Heading2"/>
         <w:pBdr>
           <w:bottom w:val="single" w:sz="6" w:space="4" w:color="EAECEF"/>
@@ -5204,6 +5525,7 @@
           <w:rFonts w:ascii="Segoe UI" w:hAnsi="Segoe UI" w:cs="Segoe UI"/>
           <w:color w:val="24292E"/>
         </w:rPr>
+        <w:lastRenderedPageBreak/>
         <w:t>3. Overall Description</w:t>
       </w:r>
     </w:p>
@@ -5507,7 +5829,6 @@
           <w:rFonts w:ascii="Segoe UI" w:hAnsi="Segoe UI" w:cs="Segoe UI"/>
           <w:color w:val="24292E"/>
         </w:rPr>
-        <w:lastRenderedPageBreak/>
         <w:t>Modify own Custom Data</w:t>
       </w:r>
       <w:r>
@@ -5790,6 +6111,7 @@
           <w:rFonts w:ascii="Segoe UI" w:hAnsi="Segoe UI" w:cs="Segoe UI"/>
           <w:color w:val="24292E"/>
         </w:rPr>
+        <w:lastRenderedPageBreak/>
         <w:t>PCP provides a primitive datatype for all communities which is called "Generic Data</w:t>
       </w:r>
       <w:r>
@@ -6155,7 +6477,6 @@
           <w:rFonts w:ascii="Segoe UI" w:hAnsi="Segoe UI" w:cs="Segoe UI"/>
           <w:color w:val="24292E"/>
         </w:rPr>
-        <w:lastRenderedPageBreak/>
         <w:t>Number</w:t>
       </w:r>
     </w:p>
@@ -6264,6 +6585,25 @@
     </w:p>
     <w:p>
       <w:pPr>
+        <w:rPr>
+          <w:rFonts w:ascii="Segoe UI" w:eastAsia="Times New Roman" w:hAnsi="Segoe UI" w:cs="Segoe UI"/>
+          <w:b/>
+          <w:bCs/>
+          <w:color w:val="24292E"/>
+          <w:sz w:val="24"/>
+          <w:szCs w:val="24"/>
+        </w:rPr>
+      </w:pPr>
+      <w:r>
+        <w:rPr>
+          <w:rFonts w:ascii="Segoe UI" w:hAnsi="Segoe UI" w:cs="Segoe UI"/>
+          <w:color w:val="24292E"/>
+        </w:rPr>
+        <w:br w:type="page"/>
+      </w:r>
+    </w:p>
+    <w:p>
+      <w:pPr>
         <w:pStyle w:val="Heading4"/>
         <w:shd w:val="clear" w:color="auto" w:fill="FFFFFF"/>
         <w:spacing w:before="360" w:beforeAutospacing="0" w:after="240" w:afterAutospacing="0"/>
@@ -6277,12 +6617,13 @@
           <w:rFonts w:ascii="Segoe UI" w:hAnsi="Segoe UI" w:cs="Segoe UI"/>
           <w:color w:val="24292E"/>
         </w:rPr>
+        <w:lastRenderedPageBreak/>
         <w:t>3.2.2 Roles &amp; Functions</w:t>
       </w:r>
     </w:p>
     <w:tbl>
       <w:tblPr>
-        <w:tblW w:w="10650" w:type="dxa"/>
+        <w:tblW w:w="9352" w:type="dxa"/>
         <w:shd w:val="clear" w:color="auto" w:fill="FFFFFF"/>
         <w:tblCellMar>
           <w:top w:w="15" w:type="dxa"/>
@@ -6293,10 +6634,10 @@
         <w:tblLook w:val="04A0" w:firstRow="1" w:lastRow="0" w:firstColumn="1" w:lastColumn="0" w:noHBand="0" w:noVBand="1"/>
       </w:tblPr>
       <w:tblGrid>
-        <w:gridCol w:w="4200"/>
-        <w:gridCol w:w="2374"/>
-        <w:gridCol w:w="1916"/>
-        <w:gridCol w:w="2160"/>
+        <w:gridCol w:w="3453"/>
+        <w:gridCol w:w="1982"/>
+        <w:gridCol w:w="1630"/>
+        <w:gridCol w:w="2287"/>
       </w:tblGrid>
       <w:tr>
         <w:trPr>
@@ -6427,7 +6768,7 @@
         </w:tc>
         <w:tc>
           <w:tcPr>
-            <w:tcW w:w="0" w:type="auto"/>
+            <w:tcW w:w="2287" w:type="dxa"/>
             <w:tcBorders>
               <w:top w:val="single" w:sz="6" w:space="0" w:color="DFE2E5"/>
               <w:left w:val="single" w:sz="6" w:space="0" w:color="DFE2E5"/>
@@ -6574,7 +6915,7 @@
         </w:tc>
         <w:tc>
           <w:tcPr>
-            <w:tcW w:w="0" w:type="auto"/>
+            <w:tcW w:w="2287" w:type="dxa"/>
             <w:tcBorders>
               <w:top w:val="single" w:sz="6" w:space="0" w:color="DFE2E5"/>
               <w:left w:val="single" w:sz="6" w:space="0" w:color="DFE2E5"/>
@@ -6711,7 +7052,7 @@
         </w:tc>
         <w:tc>
           <w:tcPr>
-            <w:tcW w:w="0" w:type="auto"/>
+            <w:tcW w:w="2287" w:type="dxa"/>
             <w:tcBorders>
               <w:top w:val="single" w:sz="6" w:space="0" w:color="DFE2E5"/>
               <w:left w:val="single" w:sz="6" w:space="0" w:color="DFE2E5"/>
@@ -6862,7 +7203,7 @@
         </w:tc>
         <w:tc>
           <w:tcPr>
-            <w:tcW w:w="0" w:type="auto"/>
+            <w:tcW w:w="2287" w:type="dxa"/>
             <w:tcBorders>
               <w:top w:val="single" w:sz="6" w:space="0" w:color="DFE2E5"/>
               <w:left w:val="single" w:sz="6" w:space="0" w:color="DFE2E5"/>
@@ -7004,7 +7345,7 @@
         </w:tc>
         <w:tc>
           <w:tcPr>
-            <w:tcW w:w="0" w:type="auto"/>
+            <w:tcW w:w="2287" w:type="dxa"/>
             <w:tcBorders>
               <w:top w:val="single" w:sz="6" w:space="0" w:color="DFE2E5"/>
               <w:left w:val="single" w:sz="6" w:space="0" w:color="DFE2E5"/>
@@ -7155,7 +7496,7 @@
         </w:tc>
         <w:tc>
           <w:tcPr>
-            <w:tcW w:w="0" w:type="auto"/>
+            <w:tcW w:w="2287" w:type="dxa"/>
             <w:tcBorders>
               <w:top w:val="single" w:sz="6" w:space="0" w:color="DFE2E5"/>
               <w:left w:val="single" w:sz="6" w:space="0" w:color="DFE2E5"/>
@@ -7297,7 +7638,7 @@
         </w:tc>
         <w:tc>
           <w:tcPr>
-            <w:tcW w:w="0" w:type="auto"/>
+            <w:tcW w:w="2287" w:type="dxa"/>
             <w:tcBorders>
               <w:top w:val="single" w:sz="6" w:space="0" w:color="DFE2E5"/>
               <w:left w:val="single" w:sz="6" w:space="0" w:color="DFE2E5"/>
@@ -7441,7 +7782,7 @@
         </w:tc>
         <w:tc>
           <w:tcPr>
-            <w:tcW w:w="0" w:type="auto"/>
+            <w:tcW w:w="2287" w:type="dxa"/>
             <w:tcBorders>
               <w:top w:val="single" w:sz="6" w:space="0" w:color="DFE2E5"/>
               <w:left w:val="single" w:sz="6" w:space="0" w:color="DFE2E5"/>
@@ -7577,7 +7918,7 @@
         </w:tc>
         <w:tc>
           <w:tcPr>
-            <w:tcW w:w="0" w:type="auto"/>
+            <w:tcW w:w="2287" w:type="dxa"/>
             <w:tcBorders>
               <w:top w:val="single" w:sz="6" w:space="0" w:color="DFE2E5"/>
               <w:left w:val="single" w:sz="6" w:space="0" w:color="DFE2E5"/>
@@ -7728,7 +8069,7 @@
         </w:tc>
         <w:tc>
           <w:tcPr>
-            <w:tcW w:w="0" w:type="auto"/>
+            <w:tcW w:w="2287" w:type="dxa"/>
             <w:tcBorders>
               <w:top w:val="single" w:sz="6" w:space="0" w:color="DFE2E5"/>
               <w:left w:val="single" w:sz="6" w:space="0" w:color="DFE2E5"/>
@@ -7877,7 +8218,7 @@
         </w:tc>
         <w:tc>
           <w:tcPr>
-            <w:tcW w:w="0" w:type="auto"/>
+            <w:tcW w:w="2287" w:type="dxa"/>
             <w:tcBorders>
               <w:top w:val="single" w:sz="6" w:space="0" w:color="DFE2E5"/>
               <w:left w:val="single" w:sz="6" w:space="0" w:color="DFE2E5"/>
@@ -8033,7 +8374,7 @@
         </w:tc>
         <w:tc>
           <w:tcPr>
-            <w:tcW w:w="0" w:type="auto"/>
+            <w:tcW w:w="2287" w:type="dxa"/>
             <w:tcBorders>
               <w:top w:val="single" w:sz="6" w:space="0" w:color="DFE2E5"/>
               <w:left w:val="single" w:sz="6" w:space="0" w:color="DFE2E5"/>
@@ -8104,7 +8445,6 @@
                 <w:rFonts w:ascii="Segoe UI" w:hAnsi="Segoe UI" w:cs="Segoe UI"/>
                 <w:color w:val="24292E"/>
               </w:rPr>
-              <w:lastRenderedPageBreak/>
               <w:t>Modify own Custom Data</w:t>
             </w:r>
             <w:r>
@@ -8192,7 +8532,7 @@
         </w:tc>
         <w:tc>
           <w:tcPr>
-            <w:tcW w:w="0" w:type="auto"/>
+            <w:tcW w:w="2287" w:type="dxa"/>
             <w:tcBorders>
               <w:top w:val="single" w:sz="6" w:space="0" w:color="DFE2E5"/>
               <w:left w:val="single" w:sz="6" w:space="0" w:color="DFE2E5"/>
@@ -8350,7 +8690,7 @@
         </w:tc>
         <w:tc>
           <w:tcPr>
-            <w:tcW w:w="0" w:type="auto"/>
+            <w:tcW w:w="2287" w:type="dxa"/>
             <w:tcBorders>
               <w:top w:val="single" w:sz="6" w:space="0" w:color="DFE2E5"/>
               <w:left w:val="single" w:sz="6" w:space="0" w:color="DFE2E5"/>
@@ -8501,7 +8841,7 @@
         </w:tc>
         <w:tc>
           <w:tcPr>
-            <w:tcW w:w="0" w:type="auto"/>
+            <w:tcW w:w="2287" w:type="dxa"/>
             <w:tcBorders>
               <w:top w:val="single" w:sz="6" w:space="0" w:color="DFE2E5"/>
               <w:left w:val="single" w:sz="6" w:space="0" w:color="DFE2E5"/>
@@ -8570,6 +8910,7 @@
                 <w:rFonts w:ascii="Segoe UI" w:hAnsi="Segoe UI" w:cs="Segoe UI"/>
                 <w:color w:val="24292E"/>
               </w:rPr>
+              <w:lastRenderedPageBreak/>
               <w:t>Submit Post</w:t>
             </w:r>
           </w:p>
@@ -8643,7 +8984,7 @@
         </w:tc>
         <w:tc>
           <w:tcPr>
-            <w:tcW w:w="0" w:type="auto"/>
+            <w:tcW w:w="2287" w:type="dxa"/>
             <w:tcBorders>
               <w:top w:val="single" w:sz="6" w:space="0" w:color="DFE2E5"/>
               <w:left w:val="single" w:sz="6" w:space="0" w:color="DFE2E5"/>
@@ -8787,7 +9128,7 @@
         </w:tc>
         <w:tc>
           <w:tcPr>
-            <w:tcW w:w="0" w:type="auto"/>
+            <w:tcW w:w="2287" w:type="dxa"/>
             <w:tcBorders>
               <w:top w:val="single" w:sz="6" w:space="0" w:color="DFE2E5"/>
               <w:left w:val="single" w:sz="6" w:space="0" w:color="DFE2E5"/>
@@ -8931,7 +9272,7 @@
         </w:tc>
         <w:tc>
           <w:tcPr>
-            <w:tcW w:w="0" w:type="auto"/>
+            <w:tcW w:w="2287" w:type="dxa"/>
             <w:tcBorders>
               <w:top w:val="single" w:sz="6" w:space="0" w:color="DFE2E5"/>
               <w:left w:val="single" w:sz="6" w:space="0" w:color="DFE2E5"/>
@@ -9082,7 +9423,7 @@
         </w:tc>
         <w:tc>
           <w:tcPr>
-            <w:tcW w:w="0" w:type="auto"/>
+            <w:tcW w:w="2287" w:type="dxa"/>
             <w:tcBorders>
               <w:top w:val="single" w:sz="6" w:space="0" w:color="DFE2E5"/>
               <w:left w:val="single" w:sz="6" w:space="0" w:color="DFE2E5"/>
@@ -9216,7 +9557,7 @@
         </w:tc>
         <w:tc>
           <w:tcPr>
-            <w:tcW w:w="0" w:type="auto"/>
+            <w:tcW w:w="2287" w:type="dxa"/>
             <w:tcBorders>
               <w:top w:val="single" w:sz="6" w:space="0" w:color="DFE2E5"/>
               <w:left w:val="single" w:sz="6" w:space="0" w:color="DFE2E5"/>
@@ -9352,7 +9693,7 @@
         </w:tc>
         <w:tc>
           <w:tcPr>
-            <w:tcW w:w="0" w:type="auto"/>
+            <w:tcW w:w="2287" w:type="dxa"/>
             <w:tcBorders>
               <w:top w:val="single" w:sz="6" w:space="0" w:color="DFE2E5"/>
               <w:left w:val="single" w:sz="6" w:space="0" w:color="DFE2E5"/>
@@ -9692,6 +10033,25 @@
     </w:p>
     <w:p>
       <w:pPr>
+        <w:rPr>
+          <w:rFonts w:ascii="Segoe UI" w:eastAsia="Times New Roman" w:hAnsi="Segoe UI" w:cs="Segoe UI"/>
+          <w:b/>
+          <w:bCs/>
+          <w:color w:val="24292E"/>
+          <w:sz w:val="36"/>
+          <w:szCs w:val="36"/>
+        </w:rPr>
+      </w:pPr>
+      <w:r>
+        <w:rPr>
+          <w:rFonts w:ascii="Segoe UI" w:hAnsi="Segoe UI" w:cs="Segoe UI"/>
+          <w:color w:val="24292E"/>
+        </w:rPr>
+        <w:br w:type="page"/>
+      </w:r>
+    </w:p>
+    <w:p>
+      <w:pPr>
         <w:pStyle w:val="Heading2"/>
         <w:pBdr>
           <w:bottom w:val="single" w:sz="6" w:space="4" w:color="EAECEF"/>
@@ -9736,7 +10096,7 @@
     </w:p>
     <w:tbl>
       <w:tblPr>
-        <w:tblW w:w="10650" w:type="dxa"/>
+        <w:tblW w:w="9442" w:type="dxa"/>
         <w:shd w:val="clear" w:color="auto" w:fill="FFFFFF"/>
         <w:tblCellMar>
           <w:top w:w="15" w:type="dxa"/>
@@ -9750,7 +10110,7 @@
         <w:gridCol w:w="1731"/>
         <w:gridCol w:w="2173"/>
         <w:gridCol w:w="1576"/>
-        <w:gridCol w:w="5170"/>
+        <w:gridCol w:w="3962"/>
       </w:tblGrid>
       <w:tr>
         <w:trPr>
@@ -9882,7 +10242,7 @@
         </w:tc>
         <w:tc>
           <w:tcPr>
-            <w:tcW w:w="0" w:type="auto"/>
+            <w:tcW w:w="3962" w:type="dxa"/>
             <w:tcBorders>
               <w:top w:val="single" w:sz="6" w:space="0" w:color="DFE2E5"/>
               <w:left w:val="single" w:sz="6" w:space="0" w:color="DFE2E5"/>
@@ -10033,7 +10393,7 @@
         </w:tc>
         <w:tc>
           <w:tcPr>
-            <w:tcW w:w="0" w:type="auto"/>
+            <w:tcW w:w="3962" w:type="dxa"/>
             <w:tcBorders>
               <w:top w:val="single" w:sz="6" w:space="0" w:color="DFE2E5"/>
               <w:left w:val="single" w:sz="6" w:space="0" w:color="DFE2E5"/>
@@ -10194,7 +10554,7 @@
         </w:tc>
         <w:tc>
           <w:tcPr>
-            <w:tcW w:w="0" w:type="auto"/>
+            <w:tcW w:w="3962" w:type="dxa"/>
             <w:tcBorders>
               <w:top w:val="single" w:sz="6" w:space="0" w:color="DFE2E5"/>
               <w:left w:val="single" w:sz="6" w:space="0" w:color="DFE2E5"/>
@@ -10341,7 +10701,7 @@
         </w:tc>
         <w:tc>
           <w:tcPr>
-            <w:tcW w:w="0" w:type="auto"/>
+            <w:tcW w:w="3962" w:type="dxa"/>
             <w:tcBorders>
               <w:top w:val="single" w:sz="6" w:space="0" w:color="DFE2E5"/>
               <w:left w:val="single" w:sz="6" w:space="0" w:color="DFE2E5"/>
@@ -10488,7 +10848,7 @@
         </w:tc>
         <w:tc>
           <w:tcPr>
-            <w:tcW w:w="0" w:type="auto"/>
+            <w:tcW w:w="3962" w:type="dxa"/>
             <w:tcBorders>
               <w:top w:val="single" w:sz="6" w:space="0" w:color="DFE2E5"/>
               <w:left w:val="single" w:sz="6" w:space="0" w:color="DFE2E5"/>
@@ -10635,7 +10995,7 @@
         </w:tc>
         <w:tc>
           <w:tcPr>
-            <w:tcW w:w="0" w:type="auto"/>
+            <w:tcW w:w="3962" w:type="dxa"/>
             <w:tcBorders>
               <w:top w:val="single" w:sz="6" w:space="0" w:color="DFE2E5"/>
               <w:left w:val="single" w:sz="6" w:space="0" w:color="DFE2E5"/>
@@ -10679,7 +11039,15 @@
                 <w:rFonts w:ascii="Segoe UI" w:hAnsi="Segoe UI" w:cs="Segoe UI"/>
                 <w:color w:val="24292E"/>
               </w:rPr>
-              <w:t xml:space="preserve"> shall be evolved by adding or removing fields</w:t>
+              <w:t xml:space="preserve"> shall be </w:t>
+            </w:r>
+            <w:r>
+              <w:rPr>
+                <w:rFonts w:ascii="Segoe UI" w:hAnsi="Segoe UI" w:cs="Segoe UI"/>
+                <w:color w:val="24292E"/>
+              </w:rPr>
+              <w:lastRenderedPageBreak/>
+              <w:t>evolved by adding or removing fields</w:t>
             </w:r>
           </w:p>
         </w:tc>
@@ -10717,6 +11085,7 @@
                 <w:rFonts w:ascii="Segoe UI" w:hAnsi="Segoe UI" w:cs="Segoe UI"/>
                 <w:color w:val="24292E"/>
               </w:rPr>
+              <w:lastRenderedPageBreak/>
               <w:t>4.1.6</w:t>
             </w:r>
           </w:p>
@@ -10796,7 +11165,7 @@
         </w:tc>
         <w:tc>
           <w:tcPr>
-            <w:tcW w:w="0" w:type="auto"/>
+            <w:tcW w:w="3962" w:type="dxa"/>
             <w:tcBorders>
               <w:top w:val="single" w:sz="6" w:space="0" w:color="DFE2E5"/>
               <w:left w:val="single" w:sz="6" w:space="0" w:color="DFE2E5"/>
@@ -10878,7 +11247,6 @@
                 <w:rFonts w:ascii="Segoe UI" w:hAnsi="Segoe UI" w:cs="Segoe UI"/>
                 <w:color w:val="24292E"/>
               </w:rPr>
-              <w:lastRenderedPageBreak/>
               <w:t>4.1.7</w:t>
             </w:r>
           </w:p>
@@ -10958,7 +11326,7 @@
         </w:tc>
         <w:tc>
           <w:tcPr>
-            <w:tcW w:w="0" w:type="auto"/>
+            <w:tcW w:w="3962" w:type="dxa"/>
             <w:tcBorders>
               <w:top w:val="single" w:sz="6" w:space="0" w:color="DFE2E5"/>
               <w:left w:val="single" w:sz="6" w:space="0" w:color="DFE2E5"/>
@@ -11133,7 +11501,7 @@
         </w:tc>
         <w:tc>
           <w:tcPr>
-            <w:tcW w:w="0" w:type="auto"/>
+            <w:tcW w:w="3962" w:type="dxa"/>
             <w:tcBorders>
               <w:top w:val="single" w:sz="6" w:space="0" w:color="DFE2E5"/>
               <w:left w:val="single" w:sz="6" w:space="0" w:color="DFE2E5"/>
@@ -11333,7 +11701,7 @@
         </w:tc>
         <w:tc>
           <w:tcPr>
-            <w:tcW w:w="0" w:type="auto"/>
+            <w:tcW w:w="3962" w:type="dxa"/>
             <w:tcBorders>
               <w:top w:val="single" w:sz="6" w:space="0" w:color="DFE2E5"/>
               <w:left w:val="single" w:sz="6" w:space="0" w:color="DFE2E5"/>
@@ -11480,7 +11848,7 @@
         </w:tc>
         <w:tc>
           <w:tcPr>
-            <w:tcW w:w="0" w:type="auto"/>
+            <w:tcW w:w="3962" w:type="dxa"/>
             <w:tcBorders>
               <w:top w:val="single" w:sz="6" w:space="0" w:color="DFE2E5"/>
               <w:left w:val="single" w:sz="6" w:space="0" w:color="DFE2E5"/>
@@ -11627,7 +11995,7 @@
         </w:tc>
         <w:tc>
           <w:tcPr>
-            <w:tcW w:w="0" w:type="auto"/>
+            <w:tcW w:w="3962" w:type="dxa"/>
             <w:tcBorders>
               <w:top w:val="single" w:sz="6" w:space="0" w:color="DFE2E5"/>
               <w:left w:val="single" w:sz="6" w:space="0" w:color="DFE2E5"/>
@@ -11657,7 +12025,15 @@
                 <w:rFonts w:ascii="Segoe UI" w:hAnsi="Segoe UI" w:cs="Segoe UI"/>
                 <w:color w:val="24292E"/>
               </w:rPr>
-              <w:t>Platform shall provide a custom search function for users to search stored information inside communities. Users shall be able to query stored custom content with filters on fields</w:t>
+              <w:t xml:space="preserve">Platform shall provide a custom search function for users to search stored information inside communities. Users shall be able to </w:t>
+            </w:r>
+            <w:r>
+              <w:rPr>
+                <w:rFonts w:ascii="Segoe UI" w:hAnsi="Segoe UI" w:cs="Segoe UI"/>
+                <w:color w:val="24292E"/>
+              </w:rPr>
+              <w:lastRenderedPageBreak/>
+              <w:t>query stored custom content with filters on fields</w:t>
             </w:r>
           </w:p>
         </w:tc>
@@ -11695,6 +12071,7 @@
                 <w:rFonts w:ascii="Segoe UI" w:hAnsi="Segoe UI" w:cs="Segoe UI"/>
                 <w:color w:val="24292E"/>
               </w:rPr>
+              <w:lastRenderedPageBreak/>
               <w:t>4.1.12</w:t>
             </w:r>
           </w:p>
@@ -11774,7 +12151,7 @@
         </w:tc>
         <w:tc>
           <w:tcPr>
-            <w:tcW w:w="0" w:type="auto"/>
+            <w:tcW w:w="3962" w:type="dxa"/>
             <w:tcBorders>
               <w:top w:val="single" w:sz="6" w:space="0" w:color="DFE2E5"/>
               <w:left w:val="single" w:sz="6" w:space="0" w:color="DFE2E5"/>
@@ -11864,48 +12241,13 @@
           <w:szCs w:val="30"/>
         </w:rPr>
       </w:pPr>
-    </w:p>
-    <w:p>
-      <w:pPr>
-        <w:rPr>
-          <w:rFonts w:ascii="Segoe UI" w:eastAsia="Times New Roman" w:hAnsi="Segoe UI" w:cs="Segoe UI"/>
-          <w:b/>
-          <w:bCs/>
+      <w:r>
+        <w:rPr>
+          <w:rFonts w:ascii="Segoe UI" w:hAnsi="Segoe UI" w:cs="Segoe UI"/>
           <w:color w:val="24292E"/>
           <w:sz w:val="30"/>
           <w:szCs w:val="30"/>
         </w:rPr>
-      </w:pPr>
-      <w:r>
-        <w:rPr>
-          <w:rFonts w:ascii="Segoe UI" w:hAnsi="Segoe UI" w:cs="Segoe UI"/>
-          <w:color w:val="24292E"/>
-          <w:sz w:val="30"/>
-          <w:szCs w:val="30"/>
-        </w:rPr>
-        <w:br w:type="page"/>
-      </w:r>
-    </w:p>
-    <w:p>
-      <w:pPr>
-        <w:pStyle w:val="Heading3"/>
-        <w:shd w:val="clear" w:color="auto" w:fill="FFFFFF"/>
-        <w:spacing w:before="360" w:beforeAutospacing="0" w:after="240" w:afterAutospacing="0"/>
-        <w:rPr>
-          <w:rFonts w:ascii="Segoe UI" w:hAnsi="Segoe UI" w:cs="Segoe UI"/>
-          <w:color w:val="24292E"/>
-          <w:sz w:val="30"/>
-          <w:szCs w:val="30"/>
-        </w:rPr>
-      </w:pPr>
-      <w:r>
-        <w:rPr>
-          <w:rFonts w:ascii="Segoe UI" w:hAnsi="Segoe UI" w:cs="Segoe UI"/>
-          <w:color w:val="24292E"/>
-          <w:sz w:val="30"/>
-          <w:szCs w:val="30"/>
-        </w:rPr>
-        <w:lastRenderedPageBreak/>
         <w:t>4.2. Non-Functional Requirements</w:t>
       </w:r>
     </w:p>
@@ -12603,11 +12945,45 @@
           <w:color w:val="24292E"/>
         </w:rPr>
       </w:pPr>
-      <w:r>
-        <w:rPr>
-          <w:rFonts w:ascii="Segoe UI" w:hAnsi="Segoe UI" w:cs="Segoe UI"/>
-          <w:color w:val="24292E"/>
-        </w:rPr>
+    </w:p>
+    <w:p>
+      <w:pPr>
+        <w:rPr>
+          <w:rFonts w:ascii="Segoe UI" w:eastAsia="Times New Roman" w:hAnsi="Segoe UI" w:cs="Segoe UI"/>
+          <w:b/>
+          <w:bCs/>
+          <w:color w:val="24292E"/>
+          <w:sz w:val="36"/>
+          <w:szCs w:val="36"/>
+        </w:rPr>
+      </w:pPr>
+      <w:r>
+        <w:rPr>
+          <w:rFonts w:ascii="Segoe UI" w:hAnsi="Segoe UI" w:cs="Segoe UI"/>
+          <w:color w:val="24292E"/>
+        </w:rPr>
+        <w:br w:type="page"/>
+      </w:r>
+    </w:p>
+    <w:p>
+      <w:pPr>
+        <w:pStyle w:val="Heading2"/>
+        <w:pBdr>
+          <w:bottom w:val="single" w:sz="6" w:space="4" w:color="EAECEF"/>
+        </w:pBdr>
+        <w:shd w:val="clear" w:color="auto" w:fill="FFFFFF"/>
+        <w:spacing w:before="360" w:beforeAutospacing="0" w:after="240" w:afterAutospacing="0"/>
+        <w:rPr>
+          <w:rFonts w:ascii="Segoe UI" w:hAnsi="Segoe UI" w:cs="Segoe UI"/>
+          <w:color w:val="24292E"/>
+        </w:rPr>
+      </w:pPr>
+      <w:r>
+        <w:rPr>
+          <w:rFonts w:ascii="Segoe UI" w:hAnsi="Segoe UI" w:cs="Segoe UI"/>
+          <w:color w:val="24292E"/>
+        </w:rPr>
+        <w:lastRenderedPageBreak/>
         <w:t>6. Use Cases</w:t>
       </w:r>
     </w:p>
@@ -12635,7 +13011,7 @@
     </w:p>
     <w:tbl>
       <w:tblPr>
-        <w:tblW w:w="10650" w:type="dxa"/>
+        <w:tblW w:w="9442" w:type="dxa"/>
         <w:shd w:val="clear" w:color="auto" w:fill="FFFFFF"/>
         <w:tblCellMar>
           <w:top w:w="15" w:type="dxa"/>
@@ -12647,7 +13023,7 @@
       </w:tblPr>
       <w:tblGrid>
         <w:gridCol w:w="3247"/>
-        <w:gridCol w:w="7403"/>
+        <w:gridCol w:w="6195"/>
       </w:tblGrid>
       <w:tr>
         <w:trPr>
@@ -12698,7 +13074,7 @@
         </w:tc>
         <w:tc>
           <w:tcPr>
-            <w:tcW w:w="0" w:type="auto"/>
+            <w:tcW w:w="6195" w:type="dxa"/>
             <w:tcBorders>
               <w:top w:val="single" w:sz="6" w:space="0" w:color="DFE2E5"/>
               <w:left w:val="single" w:sz="6" w:space="0" w:color="DFE2E5"/>
@@ -12777,7 +13153,7 @@
         </w:tc>
         <w:tc>
           <w:tcPr>
-            <w:tcW w:w="0" w:type="auto"/>
+            <w:tcW w:w="6195" w:type="dxa"/>
             <w:tcBorders>
               <w:top w:val="single" w:sz="6" w:space="0" w:color="DFE2E5"/>
               <w:left w:val="single" w:sz="6" w:space="0" w:color="DFE2E5"/>
@@ -12852,7 +13228,7 @@
         </w:tc>
         <w:tc>
           <w:tcPr>
-            <w:tcW w:w="0" w:type="auto"/>
+            <w:tcW w:w="6195" w:type="dxa"/>
             <w:tcBorders>
               <w:top w:val="single" w:sz="6" w:space="0" w:color="DFE2E5"/>
               <w:left w:val="single" w:sz="6" w:space="0" w:color="DFE2E5"/>
@@ -12927,7 +13303,7 @@
         </w:tc>
         <w:tc>
           <w:tcPr>
-            <w:tcW w:w="0" w:type="auto"/>
+            <w:tcW w:w="6195" w:type="dxa"/>
             <w:tcBorders>
               <w:top w:val="single" w:sz="6" w:space="0" w:color="DFE2E5"/>
               <w:left w:val="single" w:sz="6" w:space="0" w:color="DFE2E5"/>
@@ -13002,7 +13378,7 @@
         </w:tc>
         <w:tc>
           <w:tcPr>
-            <w:tcW w:w="0" w:type="auto"/>
+            <w:tcW w:w="6195" w:type="dxa"/>
             <w:tcBorders>
               <w:top w:val="single" w:sz="6" w:space="0" w:color="DFE2E5"/>
               <w:left w:val="single" w:sz="6" w:space="0" w:color="DFE2E5"/>
@@ -13067,42 +13443,19 @@
           <w:szCs w:val="30"/>
         </w:rPr>
       </w:pPr>
-    </w:p>
-    <w:p>
-      <w:pPr>
-        <w:pStyle w:val="Heading3"/>
-        <w:shd w:val="clear" w:color="auto" w:fill="FFFFFF"/>
-        <w:spacing w:before="360" w:beforeAutospacing="0" w:after="240" w:afterAutospacing="0"/>
+      <w:r>
         <w:rPr>
           <w:rFonts w:ascii="Segoe UI" w:hAnsi="Segoe UI" w:cs="Segoe UI"/>
           <w:color w:val="24292E"/>
           <w:sz w:val="30"/>
           <w:szCs w:val="30"/>
         </w:rPr>
-      </w:pPr>
-      <w:r>
-        <w:rPr>
-          <w:rFonts w:ascii="Segoe UI" w:hAnsi="Segoe UI" w:cs="Segoe UI"/>
-          <w:color w:val="24292E"/>
-          <w:sz w:val="30"/>
-          <w:szCs w:val="30"/>
-        </w:rPr>
-        <w:br w:type="page"/>
-      </w:r>
-      <w:r>
-        <w:rPr>
-          <w:rFonts w:ascii="Segoe UI" w:hAnsi="Segoe UI" w:cs="Segoe UI"/>
-          <w:color w:val="24292E"/>
-          <w:sz w:val="30"/>
-          <w:szCs w:val="30"/>
-        </w:rPr>
-        <w:lastRenderedPageBreak/>
         <w:t>6.2 Use Case Definitions</w:t>
       </w:r>
     </w:p>
     <w:tbl>
       <w:tblPr>
-        <w:tblW w:w="10650" w:type="dxa"/>
+        <w:tblW w:w="9442" w:type="dxa"/>
         <w:shd w:val="clear" w:color="auto" w:fill="FFFFFF"/>
         <w:tblCellMar>
           <w:top w:w="15" w:type="dxa"/>
@@ -13113,8 +13466,8 @@
         <w:tblLook w:val="04A0" w:firstRow="1" w:lastRow="0" w:firstColumn="1" w:lastColumn="0" w:noHBand="0" w:noVBand="1"/>
       </w:tblPr>
       <w:tblGrid>
-        <w:gridCol w:w="2240"/>
-        <w:gridCol w:w="8410"/>
+        <w:gridCol w:w="3232"/>
+        <w:gridCol w:w="6210"/>
       </w:tblGrid>
       <w:tr>
         <w:trPr>
@@ -13122,7 +13475,7 @@
         </w:trPr>
         <w:tc>
           <w:tcPr>
-            <w:tcW w:w="0" w:type="auto"/>
+            <w:tcW w:w="3232" w:type="dxa"/>
             <w:tcBorders>
               <w:top w:val="single" w:sz="6" w:space="0" w:color="DFE2E5"/>
               <w:left w:val="single" w:sz="6" w:space="0" w:color="DFE2E5"/>
@@ -13165,7 +13518,7 @@
         </w:tc>
         <w:tc>
           <w:tcPr>
-            <w:tcW w:w="0" w:type="auto"/>
+            <w:tcW w:w="6210" w:type="dxa"/>
             <w:tcBorders>
               <w:top w:val="single" w:sz="6" w:space="0" w:color="DFE2E5"/>
               <w:left w:val="single" w:sz="6" w:space="0" w:color="DFE2E5"/>
@@ -13208,7 +13561,7 @@
       <w:tr>
         <w:tc>
           <w:tcPr>
-            <w:tcW w:w="0" w:type="auto"/>
+            <w:tcW w:w="3232" w:type="dxa"/>
             <w:tcBorders>
               <w:top w:val="single" w:sz="6" w:space="0" w:color="DFE2E5"/>
               <w:left w:val="single" w:sz="6" w:space="0" w:color="DFE2E5"/>
@@ -13244,7 +13597,7 @@
         </w:tc>
         <w:tc>
           <w:tcPr>
-            <w:tcW w:w="0" w:type="auto"/>
+            <w:tcW w:w="6210" w:type="dxa"/>
             <w:tcBorders>
               <w:top w:val="single" w:sz="6" w:space="0" w:color="DFE2E5"/>
               <w:left w:val="single" w:sz="6" w:space="0" w:color="DFE2E5"/>
@@ -13283,7 +13636,7 @@
       <w:tr>
         <w:tc>
           <w:tcPr>
-            <w:tcW w:w="0" w:type="auto"/>
+            <w:tcW w:w="3232" w:type="dxa"/>
             <w:tcBorders>
               <w:top w:val="single" w:sz="6" w:space="0" w:color="DFE2E5"/>
               <w:left w:val="single" w:sz="6" w:space="0" w:color="DFE2E5"/>
@@ -13319,7 +13672,7 @@
         </w:tc>
         <w:tc>
           <w:tcPr>
-            <w:tcW w:w="0" w:type="auto"/>
+            <w:tcW w:w="6210" w:type="dxa"/>
             <w:tcBorders>
               <w:top w:val="single" w:sz="6" w:space="0" w:color="DFE2E5"/>
               <w:left w:val="single" w:sz="6" w:space="0" w:color="DFE2E5"/>
@@ -13358,7 +13711,7 @@
       <w:tr>
         <w:tc>
           <w:tcPr>
-            <w:tcW w:w="0" w:type="auto"/>
+            <w:tcW w:w="3232" w:type="dxa"/>
             <w:tcBorders>
               <w:top w:val="single" w:sz="6" w:space="0" w:color="DFE2E5"/>
               <w:left w:val="single" w:sz="6" w:space="0" w:color="DFE2E5"/>
@@ -13394,7 +13747,7 @@
         </w:tc>
         <w:tc>
           <w:tcPr>
-            <w:tcW w:w="0" w:type="auto"/>
+            <w:tcW w:w="6210" w:type="dxa"/>
             <w:tcBorders>
               <w:top w:val="single" w:sz="6" w:space="0" w:color="DFE2E5"/>
               <w:left w:val="single" w:sz="6" w:space="0" w:color="DFE2E5"/>
@@ -13433,7 +13786,7 @@
       <w:tr>
         <w:tc>
           <w:tcPr>
-            <w:tcW w:w="0" w:type="auto"/>
+            <w:tcW w:w="3232" w:type="dxa"/>
             <w:tcBorders>
               <w:top w:val="single" w:sz="6" w:space="0" w:color="DFE2E5"/>
               <w:left w:val="single" w:sz="6" w:space="0" w:color="DFE2E5"/>
@@ -13469,7 +13822,7 @@
         </w:tc>
         <w:tc>
           <w:tcPr>
-            <w:tcW w:w="0" w:type="auto"/>
+            <w:tcW w:w="6210" w:type="dxa"/>
             <w:tcBorders>
               <w:top w:val="single" w:sz="6" w:space="0" w:color="DFE2E5"/>
               <w:left w:val="single" w:sz="6" w:space="0" w:color="DFE2E5"/>
@@ -13508,7 +13861,7 @@
       <w:tr>
         <w:tc>
           <w:tcPr>
-            <w:tcW w:w="0" w:type="auto"/>
+            <w:tcW w:w="3232" w:type="dxa"/>
             <w:tcBorders>
               <w:top w:val="single" w:sz="6" w:space="0" w:color="DFE2E5"/>
               <w:left w:val="single" w:sz="6" w:space="0" w:color="DFE2E5"/>
@@ -13544,7 +13897,7 @@
         </w:tc>
         <w:tc>
           <w:tcPr>
-            <w:tcW w:w="0" w:type="auto"/>
+            <w:tcW w:w="6210" w:type="dxa"/>
             <w:tcBorders>
               <w:top w:val="single" w:sz="6" w:space="0" w:color="DFE2E5"/>
               <w:left w:val="single" w:sz="6" w:space="0" w:color="DFE2E5"/>
@@ -13583,7 +13936,7 @@
       <w:tr>
         <w:tc>
           <w:tcPr>
-            <w:tcW w:w="0" w:type="auto"/>
+            <w:tcW w:w="3232" w:type="dxa"/>
             <w:tcBorders>
               <w:top w:val="single" w:sz="6" w:space="0" w:color="DFE2E5"/>
               <w:left w:val="single" w:sz="6" w:space="0" w:color="DFE2E5"/>
@@ -13619,7 +13972,7 @@
         </w:tc>
         <w:tc>
           <w:tcPr>
-            <w:tcW w:w="0" w:type="auto"/>
+            <w:tcW w:w="6210" w:type="dxa"/>
             <w:tcBorders>
               <w:top w:val="single" w:sz="6" w:space="0" w:color="DFE2E5"/>
               <w:left w:val="single" w:sz="6" w:space="0" w:color="DFE2E5"/>
@@ -13658,7 +14011,7 @@
       <w:tr>
         <w:tc>
           <w:tcPr>
-            <w:tcW w:w="0" w:type="auto"/>
+            <w:tcW w:w="3232" w:type="dxa"/>
             <w:tcBorders>
               <w:top w:val="single" w:sz="6" w:space="0" w:color="DFE2E5"/>
               <w:left w:val="single" w:sz="6" w:space="0" w:color="DFE2E5"/>
@@ -13694,7 +14047,7 @@
         </w:tc>
         <w:tc>
           <w:tcPr>
-            <w:tcW w:w="0" w:type="auto"/>
+            <w:tcW w:w="6210" w:type="dxa"/>
             <w:tcBorders>
               <w:top w:val="single" w:sz="6" w:space="0" w:color="DFE2E5"/>
               <w:left w:val="single" w:sz="6" w:space="0" w:color="DFE2E5"/>
@@ -13747,7 +14100,7 @@
       <w:tr>
         <w:tc>
           <w:tcPr>
-            <w:tcW w:w="0" w:type="auto"/>
+            <w:tcW w:w="3232" w:type="dxa"/>
             <w:tcBorders>
               <w:top w:val="single" w:sz="6" w:space="0" w:color="DFE2E5"/>
               <w:left w:val="single" w:sz="6" w:space="0" w:color="DFE2E5"/>
@@ -13777,13 +14130,14 @@
                 <w:rFonts w:ascii="Segoe UI" w:hAnsi="Segoe UI" w:cs="Segoe UI"/>
                 <w:color w:val="24292E"/>
               </w:rPr>
+              <w:lastRenderedPageBreak/>
               <w:t>1.2.10</w:t>
             </w:r>
           </w:p>
         </w:tc>
         <w:tc>
           <w:tcPr>
-            <w:tcW w:w="0" w:type="auto"/>
+            <w:tcW w:w="6210" w:type="dxa"/>
             <w:tcBorders>
               <w:top w:val="single" w:sz="6" w:space="0" w:color="DFE2E5"/>
               <w:left w:val="single" w:sz="6" w:space="0" w:color="DFE2E5"/>
@@ -13836,7 +14190,7 @@
       <w:tr>
         <w:tc>
           <w:tcPr>
-            <w:tcW w:w="0" w:type="auto"/>
+            <w:tcW w:w="3232" w:type="dxa"/>
             <w:tcBorders>
               <w:top w:val="single" w:sz="6" w:space="0" w:color="DFE2E5"/>
               <w:left w:val="single" w:sz="6" w:space="0" w:color="DFE2E5"/>
@@ -13872,7 +14226,7 @@
         </w:tc>
         <w:tc>
           <w:tcPr>
-            <w:tcW w:w="0" w:type="auto"/>
+            <w:tcW w:w="6210" w:type="dxa"/>
             <w:tcBorders>
               <w:top w:val="single" w:sz="6" w:space="0" w:color="DFE2E5"/>
               <w:left w:val="single" w:sz="6" w:space="0" w:color="DFE2E5"/>
@@ -13911,7 +14265,7 @@
       <w:tr>
         <w:tc>
           <w:tcPr>
-            <w:tcW w:w="0" w:type="auto"/>
+            <w:tcW w:w="3232" w:type="dxa"/>
             <w:tcBorders>
               <w:top w:val="single" w:sz="6" w:space="0" w:color="DFE2E5"/>
               <w:left w:val="single" w:sz="6" w:space="0" w:color="DFE2E5"/>
@@ -13947,7 +14301,7 @@
         </w:tc>
         <w:tc>
           <w:tcPr>
-            <w:tcW w:w="0" w:type="auto"/>
+            <w:tcW w:w="6210" w:type="dxa"/>
             <w:tcBorders>
               <w:top w:val="single" w:sz="6" w:space="0" w:color="DFE2E5"/>
               <w:left w:val="single" w:sz="6" w:space="0" w:color="DFE2E5"/>
@@ -13986,7 +14340,7 @@
       <w:tr>
         <w:tc>
           <w:tcPr>
-            <w:tcW w:w="0" w:type="auto"/>
+            <w:tcW w:w="3232" w:type="dxa"/>
             <w:tcBorders>
               <w:top w:val="single" w:sz="6" w:space="0" w:color="DFE2E5"/>
               <w:left w:val="single" w:sz="6" w:space="0" w:color="DFE2E5"/>
@@ -14022,7 +14376,7 @@
         </w:tc>
         <w:tc>
           <w:tcPr>
-            <w:tcW w:w="0" w:type="auto"/>
+            <w:tcW w:w="6210" w:type="dxa"/>
             <w:tcBorders>
               <w:top w:val="single" w:sz="6" w:space="0" w:color="DFE2E5"/>
               <w:left w:val="single" w:sz="6" w:space="0" w:color="DFE2E5"/>
@@ -14061,7 +14415,7 @@
       <w:tr>
         <w:tc>
           <w:tcPr>
-            <w:tcW w:w="0" w:type="auto"/>
+            <w:tcW w:w="3232" w:type="dxa"/>
             <w:tcBorders>
               <w:top w:val="single" w:sz="6" w:space="0" w:color="DFE2E5"/>
               <w:left w:val="single" w:sz="6" w:space="0" w:color="DFE2E5"/>
@@ -14097,7 +14451,7 @@
         </w:tc>
         <w:tc>
           <w:tcPr>
-            <w:tcW w:w="0" w:type="auto"/>
+            <w:tcW w:w="6210" w:type="dxa"/>
             <w:tcBorders>
               <w:top w:val="single" w:sz="6" w:space="0" w:color="DFE2E5"/>
               <w:left w:val="single" w:sz="6" w:space="0" w:color="DFE2E5"/>
@@ -14136,7 +14490,7 @@
       <w:tr>
         <w:tc>
           <w:tcPr>
-            <w:tcW w:w="0" w:type="auto"/>
+            <w:tcW w:w="3232" w:type="dxa"/>
             <w:tcBorders>
               <w:top w:val="single" w:sz="6" w:space="0" w:color="DFE2E5"/>
               <w:left w:val="single" w:sz="6" w:space="0" w:color="DFE2E5"/>
@@ -14172,7 +14526,7 @@
         </w:tc>
         <w:tc>
           <w:tcPr>
-            <w:tcW w:w="0" w:type="auto"/>
+            <w:tcW w:w="6210" w:type="dxa"/>
             <w:tcBorders>
               <w:top w:val="single" w:sz="6" w:space="0" w:color="DFE2E5"/>
               <w:left w:val="single" w:sz="6" w:space="0" w:color="DFE2E5"/>
@@ -14211,7 +14565,7 @@
       <w:tr>
         <w:tc>
           <w:tcPr>
-            <w:tcW w:w="0" w:type="auto"/>
+            <w:tcW w:w="3232" w:type="dxa"/>
             <w:tcBorders>
               <w:top w:val="single" w:sz="6" w:space="0" w:color="DFE2E5"/>
               <w:left w:val="single" w:sz="6" w:space="0" w:color="DFE2E5"/>
@@ -14247,7 +14601,7 @@
         </w:tc>
         <w:tc>
           <w:tcPr>
-            <w:tcW w:w="0" w:type="auto"/>
+            <w:tcW w:w="6210" w:type="dxa"/>
             <w:tcBorders>
               <w:top w:val="single" w:sz="6" w:space="0" w:color="DFE2E5"/>
               <w:left w:val="single" w:sz="6" w:space="0" w:color="DFE2E5"/>
@@ -14286,7 +14640,7 @@
       <w:tr>
         <w:tc>
           <w:tcPr>
-            <w:tcW w:w="0" w:type="auto"/>
+            <w:tcW w:w="3232" w:type="dxa"/>
             <w:tcBorders>
               <w:top w:val="single" w:sz="6" w:space="0" w:color="DFE2E5"/>
               <w:left w:val="single" w:sz="6" w:space="0" w:color="DFE2E5"/>
@@ -14322,7 +14676,7 @@
         </w:tc>
         <w:tc>
           <w:tcPr>
-            <w:tcW w:w="0" w:type="auto"/>
+            <w:tcW w:w="6210" w:type="dxa"/>
             <w:tcBorders>
               <w:top w:val="single" w:sz="6" w:space="0" w:color="DFE2E5"/>
               <w:left w:val="single" w:sz="6" w:space="0" w:color="DFE2E5"/>
@@ -14361,7 +14715,7 @@
       <w:tr>
         <w:tc>
           <w:tcPr>
-            <w:tcW w:w="0" w:type="auto"/>
+            <w:tcW w:w="3232" w:type="dxa"/>
             <w:tcBorders>
               <w:top w:val="single" w:sz="6" w:space="0" w:color="DFE2E5"/>
               <w:left w:val="single" w:sz="6" w:space="0" w:color="DFE2E5"/>
@@ -14391,14 +14745,13 @@
                 <w:rFonts w:ascii="Segoe UI" w:hAnsi="Segoe UI" w:cs="Segoe UI"/>
                 <w:color w:val="24292E"/>
               </w:rPr>
-              <w:lastRenderedPageBreak/>
               <w:t>1.2.19</w:t>
             </w:r>
           </w:p>
         </w:tc>
         <w:tc>
           <w:tcPr>
-            <w:tcW w:w="0" w:type="auto"/>
+            <w:tcW w:w="6210" w:type="dxa"/>
             <w:tcBorders>
               <w:top w:val="single" w:sz="6" w:space="0" w:color="DFE2E5"/>
               <w:left w:val="single" w:sz="6" w:space="0" w:color="DFE2E5"/>
@@ -14437,7 +14790,7 @@
       <w:tr>
         <w:tc>
           <w:tcPr>
-            <w:tcW w:w="0" w:type="auto"/>
+            <w:tcW w:w="3232" w:type="dxa"/>
             <w:tcBorders>
               <w:top w:val="single" w:sz="6" w:space="0" w:color="DFE2E5"/>
               <w:left w:val="single" w:sz="6" w:space="0" w:color="DFE2E5"/>
@@ -14473,7 +14826,7 @@
         </w:tc>
         <w:tc>
           <w:tcPr>
-            <w:tcW w:w="0" w:type="auto"/>
+            <w:tcW w:w="6210" w:type="dxa"/>
             <w:tcBorders>
               <w:top w:val="single" w:sz="6" w:space="0" w:color="DFE2E5"/>
               <w:left w:val="single" w:sz="6" w:space="0" w:color="DFE2E5"/>
@@ -14512,7 +14865,7 @@
       <w:tr>
         <w:tc>
           <w:tcPr>
-            <w:tcW w:w="0" w:type="auto"/>
+            <w:tcW w:w="3232" w:type="dxa"/>
             <w:tcBorders>
               <w:top w:val="single" w:sz="6" w:space="0" w:color="DFE2E5"/>
               <w:left w:val="single" w:sz="6" w:space="0" w:color="DFE2E5"/>
@@ -14548,7 +14901,7 @@
         </w:tc>
         <w:tc>
           <w:tcPr>
-            <w:tcW w:w="0" w:type="auto"/>
+            <w:tcW w:w="6210" w:type="dxa"/>
             <w:tcBorders>
               <w:top w:val="single" w:sz="6" w:space="0" w:color="DFE2E5"/>
               <w:left w:val="single" w:sz="6" w:space="0" w:color="DFE2E5"/>
@@ -14597,13 +14950,48 @@
           <w:szCs w:val="30"/>
         </w:rPr>
       </w:pPr>
-      <w:r>
-        <w:rPr>
-          <w:rFonts w:ascii="Segoe UI" w:hAnsi="Segoe UI" w:cs="Segoe UI"/>
+    </w:p>
+    <w:p>
+      <w:pPr>
+        <w:rPr>
+          <w:rFonts w:ascii="Segoe UI" w:eastAsia="Times New Roman" w:hAnsi="Segoe UI" w:cs="Segoe UI"/>
+          <w:b/>
+          <w:bCs/>
           <w:color w:val="24292E"/>
           <w:sz w:val="30"/>
           <w:szCs w:val="30"/>
         </w:rPr>
+      </w:pPr>
+      <w:r>
+        <w:rPr>
+          <w:rFonts w:ascii="Segoe UI" w:hAnsi="Segoe UI" w:cs="Segoe UI"/>
+          <w:color w:val="24292E"/>
+          <w:sz w:val="30"/>
+          <w:szCs w:val="30"/>
+        </w:rPr>
+        <w:br w:type="page"/>
+      </w:r>
+    </w:p>
+    <w:p>
+      <w:pPr>
+        <w:pStyle w:val="Heading3"/>
+        <w:shd w:val="clear" w:color="auto" w:fill="FFFFFF"/>
+        <w:spacing w:before="360" w:beforeAutospacing="0" w:after="240" w:afterAutospacing="0"/>
+        <w:rPr>
+          <w:rFonts w:ascii="Segoe UI" w:hAnsi="Segoe UI" w:cs="Segoe UI"/>
+          <w:color w:val="24292E"/>
+          <w:sz w:val="30"/>
+          <w:szCs w:val="30"/>
+        </w:rPr>
+      </w:pPr>
+      <w:r>
+        <w:rPr>
+          <w:rFonts w:ascii="Segoe UI" w:hAnsi="Segoe UI" w:cs="Segoe UI"/>
+          <w:color w:val="24292E"/>
+          <w:sz w:val="30"/>
+          <w:szCs w:val="30"/>
+        </w:rPr>
+        <w:lastRenderedPageBreak/>
         <w:t>6.3 Use Case Diagrams</w:t>
       </w:r>
     </w:p>
@@ -14632,6 +15020,8 @@
         <w:spacing w:before="0" w:beforeAutospacing="0" w:after="240" w:afterAutospacing="0"/>
         <w:rPr>
           <w:rFonts w:ascii="Segoe UI" w:hAnsi="Segoe UI" w:cs="Segoe UI"/>
+          <w:b/>
+          <w:bCs/>
           <w:color w:val="24292E"/>
         </w:rPr>
       </w:pPr>
@@ -14716,8 +15106,8 @@
         </w:rPr>
         <w:drawing>
           <wp:inline distT="0" distB="0" distL="0" distR="0">
-            <wp:extent cx="5923915" cy="3395345"/>
-            <wp:effectExtent l="0" t="0" r="635" b="0"/>
+            <wp:extent cx="5391807" cy="3090363"/>
+            <wp:effectExtent l="0" t="0" r="0" b="0"/>
             <wp:docPr id="48" name="Picture 48"/>
             <wp:cNvGraphicFramePr>
               <a:graphicFrameLocks xmlns:a="http://schemas.openxmlformats.org/drawingml/2006/main" noChangeAspect="1"/>
@@ -14747,7 +15137,7 @@
                   <pic:spPr bwMode="auto">
                     <a:xfrm>
                       <a:off x="0" y="0"/>
-                      <a:ext cx="5923915" cy="3395345"/>
+                      <a:ext cx="5463216" cy="3131292"/>
                     </a:xfrm>
                     <a:prstGeom prst="rect">
                       <a:avLst/>
@@ -14766,25 +15156,6 @@
     </w:p>
     <w:p>
       <w:pPr>
-        <w:rPr>
-          <w:rFonts w:ascii="Segoe UI" w:eastAsia="Times New Roman" w:hAnsi="Segoe UI" w:cs="Segoe UI"/>
-          <w:b/>
-          <w:bCs/>
-          <w:color w:val="24292E"/>
-          <w:sz w:val="24"/>
-          <w:szCs w:val="24"/>
-        </w:rPr>
-      </w:pPr>
-      <w:r>
-        <w:rPr>
-          <w:rFonts w:ascii="Segoe UI" w:hAnsi="Segoe UI" w:cs="Segoe UI"/>
-          <w:color w:val="24292E"/>
-        </w:rPr>
-        <w:br w:type="page"/>
-      </w:r>
-    </w:p>
-    <w:p>
-      <w:pPr>
         <w:pStyle w:val="Heading4"/>
         <w:shd w:val="clear" w:color="auto" w:fill="FFFFFF"/>
         <w:spacing w:before="360" w:beforeAutospacing="0" w:after="240" w:afterAutospacing="0"/>
@@ -14798,7 +15169,6 @@
           <w:rFonts w:ascii="Segoe UI" w:hAnsi="Segoe UI" w:cs="Segoe UI"/>
           <w:color w:val="24292E"/>
         </w:rPr>
-        <w:lastRenderedPageBreak/>
         <w:t>6.3.2 Create Custom Data</w:t>
       </w:r>
       <w:r>
@@ -14907,8 +15277,8 @@
         </w:rPr>
         <w:drawing>
           <wp:inline distT="0" distB="0" distL="0" distR="0">
-            <wp:extent cx="5312979" cy="3055489"/>
-            <wp:effectExtent l="0" t="0" r="2540" b="0"/>
+            <wp:extent cx="4854402" cy="2791762"/>
+            <wp:effectExtent l="0" t="0" r="3810" b="8890"/>
             <wp:docPr id="49" name="Picture 49"/>
             <wp:cNvGraphicFramePr>
               <a:graphicFrameLocks xmlns:a="http://schemas.openxmlformats.org/drawingml/2006/main" noChangeAspect="1"/>
@@ -14938,7 +15308,7 @@
                   <pic:spPr bwMode="auto">
                     <a:xfrm>
                       <a:off x="0" y="0"/>
-                      <a:ext cx="5322960" cy="3061229"/>
+                      <a:ext cx="4925359" cy="2832569"/>
                     </a:xfrm>
                     <a:prstGeom prst="rect">
                       <a:avLst/>
@@ -14969,6 +15339,25 @@
     </w:p>
     <w:p>
       <w:pPr>
+        <w:rPr>
+          <w:rFonts w:ascii="Segoe UI" w:eastAsia="Times New Roman" w:hAnsi="Segoe UI" w:cs="Segoe UI"/>
+          <w:b/>
+          <w:bCs/>
+          <w:color w:val="24292E"/>
+          <w:sz w:val="24"/>
+          <w:szCs w:val="24"/>
+        </w:rPr>
+      </w:pPr>
+      <w:r>
+        <w:rPr>
+          <w:rFonts w:ascii="Segoe UI" w:hAnsi="Segoe UI" w:cs="Segoe UI"/>
+          <w:color w:val="24292E"/>
+        </w:rPr>
+        <w:br w:type="page"/>
+      </w:r>
+    </w:p>
+    <w:p>
+      <w:pPr>
         <w:pStyle w:val="Heading4"/>
         <w:shd w:val="clear" w:color="auto" w:fill="FFFFFF"/>
         <w:spacing w:before="360" w:beforeAutospacing="0" w:after="240" w:afterAutospacing="0"/>
@@ -14982,6 +15371,7 @@
           <w:rFonts w:ascii="Segoe UI" w:hAnsi="Segoe UI" w:cs="Segoe UI"/>
           <w:color w:val="24292E"/>
         </w:rPr>
+        <w:lastRenderedPageBreak/>
         <w:t>6.3.3 Create Post (Use case 1.2.12)</w:t>
       </w:r>
     </w:p>
@@ -15068,6 +15458,7 @@
           </mc:Fallback>
         </mc:AlternateContent>
       </w:r>
+      <w:bookmarkStart w:id="0" w:name="_GoBack"/>
       <w:r>
         <w:rPr>
           <w:rFonts w:ascii="Segoe UI" w:hAnsi="Segoe UI" w:cs="Segoe UI"/>
@@ -15076,8 +15467,8 @@
         </w:rPr>
         <w:drawing>
           <wp:inline distT="0" distB="0" distL="0" distR="0">
-            <wp:extent cx="5029200" cy="2712994"/>
-            <wp:effectExtent l="0" t="0" r="0" b="0"/>
+            <wp:extent cx="5991178" cy="3231931"/>
+            <wp:effectExtent l="0" t="0" r="0" b="6985"/>
             <wp:docPr id="50" name="Picture 50"/>
             <wp:cNvGraphicFramePr>
               <a:graphicFrameLocks xmlns:a="http://schemas.openxmlformats.org/drawingml/2006/main" noChangeAspect="1"/>
@@ -15107,7 +15498,7 @@
                   <pic:spPr bwMode="auto">
                     <a:xfrm>
                       <a:off x="0" y="0"/>
-                      <a:ext cx="5037446" cy="2717442"/>
+                      <a:ext cx="6028979" cy="3252323"/>
                     </a:xfrm>
                     <a:prstGeom prst="rect">
                       <a:avLst/>
@@ -15123,6 +15514,7 @@
           </wp:inline>
         </w:drawing>
       </w:r>
+      <w:bookmarkEnd w:id="0"/>
     </w:p>
     <w:p>
       <w:pPr>
@@ -17336,8 +17728,6 @@
         </w:rPr>
         <w:t xml:space="preserve"> </w:t>
       </w:r>
-      <w:bookmarkStart w:id="0" w:name="_GoBack"/>
-      <w:bookmarkEnd w:id="0"/>
       <w:r>
         <w:rPr>
           <w:rFonts w:ascii="Segoe UI" w:hAnsi="Segoe UI" w:cs="Segoe UI"/>
@@ -19439,9 +19829,9 @@
     </w:lvl>
   </w:abstractNum>
   <w:abstractNum w:abstractNumId="12" w15:restartNumberingAfterBreak="0">
-    <w:nsid w:val="4E6F3070"/>
+    <w:nsid w:val="4B360C50"/>
     <w:multiLevelType w:val="multilevel"/>
-    <w:tmpl w:val="CA861012"/>
+    <w:tmpl w:val="FB6E60EC"/>
     <w:lvl w:ilvl="0">
       <w:start w:val="1"/>
       <w:numFmt w:val="bullet"/>
@@ -19588,9 +19978,9 @@
     </w:lvl>
   </w:abstractNum>
   <w:abstractNum w:abstractNumId="13" w15:restartNumberingAfterBreak="0">
-    <w:nsid w:val="542B3B96"/>
+    <w:nsid w:val="4E6F3070"/>
     <w:multiLevelType w:val="multilevel"/>
-    <w:tmpl w:val="30FEEA94"/>
+    <w:tmpl w:val="CA861012"/>
     <w:lvl w:ilvl="0">
       <w:start w:val="1"/>
       <w:numFmt w:val="bullet"/>
@@ -19737,9 +20127,9 @@
     </w:lvl>
   </w:abstractNum>
   <w:abstractNum w:abstractNumId="14" w15:restartNumberingAfterBreak="0">
-    <w:nsid w:val="56CC1691"/>
+    <w:nsid w:val="542B3B96"/>
     <w:multiLevelType w:val="multilevel"/>
-    <w:tmpl w:val="F08E0A64"/>
+    <w:tmpl w:val="30FEEA94"/>
     <w:lvl w:ilvl="0">
       <w:start w:val="1"/>
       <w:numFmt w:val="bullet"/>
@@ -19886,9 +20276,9 @@
     </w:lvl>
   </w:abstractNum>
   <w:abstractNum w:abstractNumId="15" w15:restartNumberingAfterBreak="0">
-    <w:nsid w:val="5FFC19AC"/>
+    <w:nsid w:val="56CC1691"/>
     <w:multiLevelType w:val="multilevel"/>
-    <w:tmpl w:val="3E3E2352"/>
+    <w:tmpl w:val="F08E0A64"/>
     <w:lvl w:ilvl="0">
       <w:start w:val="1"/>
       <w:numFmt w:val="bullet"/>
@@ -20035,9 +20425,9 @@
     </w:lvl>
   </w:abstractNum>
   <w:abstractNum w:abstractNumId="16" w15:restartNumberingAfterBreak="0">
-    <w:nsid w:val="63667988"/>
+    <w:nsid w:val="5FFC19AC"/>
     <w:multiLevelType w:val="multilevel"/>
-    <w:tmpl w:val="3910A8EE"/>
+    <w:tmpl w:val="3E3E2352"/>
     <w:lvl w:ilvl="0">
       <w:start w:val="1"/>
       <w:numFmt w:val="bullet"/>
@@ -20184,9 +20574,9 @@
     </w:lvl>
   </w:abstractNum>
   <w:abstractNum w:abstractNumId="17" w15:restartNumberingAfterBreak="0">
-    <w:nsid w:val="671B4340"/>
+    <w:nsid w:val="63667988"/>
     <w:multiLevelType w:val="multilevel"/>
-    <w:tmpl w:val="6638081C"/>
+    <w:tmpl w:val="3910A8EE"/>
     <w:lvl w:ilvl="0">
       <w:start w:val="1"/>
       <w:numFmt w:val="bullet"/>
@@ -20333,9 +20723,9 @@
     </w:lvl>
   </w:abstractNum>
   <w:abstractNum w:abstractNumId="18" w15:restartNumberingAfterBreak="0">
-    <w:nsid w:val="69C20DCF"/>
+    <w:nsid w:val="671B4340"/>
     <w:multiLevelType w:val="multilevel"/>
-    <w:tmpl w:val="EA44E7A4"/>
+    <w:tmpl w:val="6638081C"/>
     <w:lvl w:ilvl="0">
       <w:start w:val="1"/>
       <w:numFmt w:val="bullet"/>
@@ -20482,122 +20872,9 @@
     </w:lvl>
   </w:abstractNum>
   <w:abstractNum w:abstractNumId="19" w15:restartNumberingAfterBreak="0">
-    <w:nsid w:val="6AC970C8"/>
+    <w:nsid w:val="69C20DCF"/>
     <w:multiLevelType w:val="multilevel"/>
-    <w:tmpl w:val="1704381C"/>
-    <w:lvl w:ilvl="0">
-      <w:start w:val="1"/>
-      <w:numFmt w:val="decimal"/>
-      <w:lvlText w:val="%1."/>
-      <w:lvlJc w:val="left"/>
-      <w:pPr>
-        <w:tabs>
-          <w:tab w:val="num" w:pos="720"/>
-        </w:tabs>
-        <w:ind w:left="720" w:hanging="360"/>
-      </w:pPr>
-    </w:lvl>
-    <w:lvl w:ilvl="1">
-      <w:start w:val="1"/>
-      <w:numFmt w:val="decimal"/>
-      <w:lvlText w:val="%2."/>
-      <w:lvlJc w:val="left"/>
-      <w:pPr>
-        <w:tabs>
-          <w:tab w:val="num" w:pos="1440"/>
-        </w:tabs>
-        <w:ind w:left="1440" w:hanging="360"/>
-      </w:pPr>
-    </w:lvl>
-    <w:lvl w:ilvl="2">
-      <w:start w:val="1"/>
-      <w:numFmt w:val="decimal"/>
-      <w:lvlText w:val="%3."/>
-      <w:lvlJc w:val="left"/>
-      <w:pPr>
-        <w:tabs>
-          <w:tab w:val="num" w:pos="2160"/>
-        </w:tabs>
-        <w:ind w:left="2160" w:hanging="360"/>
-      </w:pPr>
-    </w:lvl>
-    <w:lvl w:ilvl="3" w:tentative="1">
-      <w:start w:val="1"/>
-      <w:numFmt w:val="decimal"/>
-      <w:lvlText w:val="%4."/>
-      <w:lvlJc w:val="left"/>
-      <w:pPr>
-        <w:tabs>
-          <w:tab w:val="num" w:pos="2880"/>
-        </w:tabs>
-        <w:ind w:left="2880" w:hanging="360"/>
-      </w:pPr>
-    </w:lvl>
-    <w:lvl w:ilvl="4" w:tentative="1">
-      <w:start w:val="1"/>
-      <w:numFmt w:val="decimal"/>
-      <w:lvlText w:val="%5."/>
-      <w:lvlJc w:val="left"/>
-      <w:pPr>
-        <w:tabs>
-          <w:tab w:val="num" w:pos="3600"/>
-        </w:tabs>
-        <w:ind w:left="3600" w:hanging="360"/>
-      </w:pPr>
-    </w:lvl>
-    <w:lvl w:ilvl="5" w:tentative="1">
-      <w:start w:val="1"/>
-      <w:numFmt w:val="decimal"/>
-      <w:lvlText w:val="%6."/>
-      <w:lvlJc w:val="left"/>
-      <w:pPr>
-        <w:tabs>
-          <w:tab w:val="num" w:pos="4320"/>
-        </w:tabs>
-        <w:ind w:left="4320" w:hanging="360"/>
-      </w:pPr>
-    </w:lvl>
-    <w:lvl w:ilvl="6" w:tentative="1">
-      <w:start w:val="1"/>
-      <w:numFmt w:val="decimal"/>
-      <w:lvlText w:val="%7."/>
-      <w:lvlJc w:val="left"/>
-      <w:pPr>
-        <w:tabs>
-          <w:tab w:val="num" w:pos="5040"/>
-        </w:tabs>
-        <w:ind w:left="5040" w:hanging="360"/>
-      </w:pPr>
-    </w:lvl>
-    <w:lvl w:ilvl="7" w:tentative="1">
-      <w:start w:val="1"/>
-      <w:numFmt w:val="decimal"/>
-      <w:lvlText w:val="%8."/>
-      <w:lvlJc w:val="left"/>
-      <w:pPr>
-        <w:tabs>
-          <w:tab w:val="num" w:pos="5760"/>
-        </w:tabs>
-        <w:ind w:left="5760" w:hanging="360"/>
-      </w:pPr>
-    </w:lvl>
-    <w:lvl w:ilvl="8" w:tentative="1">
-      <w:start w:val="1"/>
-      <w:numFmt w:val="decimal"/>
-      <w:lvlText w:val="%9."/>
-      <w:lvlJc w:val="left"/>
-      <w:pPr>
-        <w:tabs>
-          <w:tab w:val="num" w:pos="6480"/>
-        </w:tabs>
-        <w:ind w:left="6480" w:hanging="360"/>
-      </w:pPr>
-    </w:lvl>
-  </w:abstractNum>
-  <w:abstractNum w:abstractNumId="20" w15:restartNumberingAfterBreak="0">
-    <w:nsid w:val="6B310BE8"/>
-    <w:multiLevelType w:val="multilevel"/>
-    <w:tmpl w:val="0DEA3CF0"/>
+    <w:tmpl w:val="EA44E7A4"/>
     <w:lvl w:ilvl="0">
       <w:start w:val="1"/>
       <w:numFmt w:val="bullet"/>
@@ -20743,10 +21020,123 @@
       </w:rPr>
     </w:lvl>
   </w:abstractNum>
+  <w:abstractNum w:abstractNumId="20" w15:restartNumberingAfterBreak="0">
+    <w:nsid w:val="6AC970C8"/>
+    <w:multiLevelType w:val="multilevel"/>
+    <w:tmpl w:val="1704381C"/>
+    <w:lvl w:ilvl="0">
+      <w:start w:val="1"/>
+      <w:numFmt w:val="decimal"/>
+      <w:lvlText w:val="%1."/>
+      <w:lvlJc w:val="left"/>
+      <w:pPr>
+        <w:tabs>
+          <w:tab w:val="num" w:pos="720"/>
+        </w:tabs>
+        <w:ind w:left="720" w:hanging="360"/>
+      </w:pPr>
+    </w:lvl>
+    <w:lvl w:ilvl="1">
+      <w:start w:val="1"/>
+      <w:numFmt w:val="decimal"/>
+      <w:lvlText w:val="%2."/>
+      <w:lvlJc w:val="left"/>
+      <w:pPr>
+        <w:tabs>
+          <w:tab w:val="num" w:pos="1440"/>
+        </w:tabs>
+        <w:ind w:left="1440" w:hanging="360"/>
+      </w:pPr>
+    </w:lvl>
+    <w:lvl w:ilvl="2">
+      <w:start w:val="1"/>
+      <w:numFmt w:val="decimal"/>
+      <w:lvlText w:val="%3."/>
+      <w:lvlJc w:val="left"/>
+      <w:pPr>
+        <w:tabs>
+          <w:tab w:val="num" w:pos="2160"/>
+        </w:tabs>
+        <w:ind w:left="2160" w:hanging="360"/>
+      </w:pPr>
+    </w:lvl>
+    <w:lvl w:ilvl="3" w:tentative="1">
+      <w:start w:val="1"/>
+      <w:numFmt w:val="decimal"/>
+      <w:lvlText w:val="%4."/>
+      <w:lvlJc w:val="left"/>
+      <w:pPr>
+        <w:tabs>
+          <w:tab w:val="num" w:pos="2880"/>
+        </w:tabs>
+        <w:ind w:left="2880" w:hanging="360"/>
+      </w:pPr>
+    </w:lvl>
+    <w:lvl w:ilvl="4" w:tentative="1">
+      <w:start w:val="1"/>
+      <w:numFmt w:val="decimal"/>
+      <w:lvlText w:val="%5."/>
+      <w:lvlJc w:val="left"/>
+      <w:pPr>
+        <w:tabs>
+          <w:tab w:val="num" w:pos="3600"/>
+        </w:tabs>
+        <w:ind w:left="3600" w:hanging="360"/>
+      </w:pPr>
+    </w:lvl>
+    <w:lvl w:ilvl="5" w:tentative="1">
+      <w:start w:val="1"/>
+      <w:numFmt w:val="decimal"/>
+      <w:lvlText w:val="%6."/>
+      <w:lvlJc w:val="left"/>
+      <w:pPr>
+        <w:tabs>
+          <w:tab w:val="num" w:pos="4320"/>
+        </w:tabs>
+        <w:ind w:left="4320" w:hanging="360"/>
+      </w:pPr>
+    </w:lvl>
+    <w:lvl w:ilvl="6" w:tentative="1">
+      <w:start w:val="1"/>
+      <w:numFmt w:val="decimal"/>
+      <w:lvlText w:val="%7."/>
+      <w:lvlJc w:val="left"/>
+      <w:pPr>
+        <w:tabs>
+          <w:tab w:val="num" w:pos="5040"/>
+        </w:tabs>
+        <w:ind w:left="5040" w:hanging="360"/>
+      </w:pPr>
+    </w:lvl>
+    <w:lvl w:ilvl="7" w:tentative="1">
+      <w:start w:val="1"/>
+      <w:numFmt w:val="decimal"/>
+      <w:lvlText w:val="%8."/>
+      <w:lvlJc w:val="left"/>
+      <w:pPr>
+        <w:tabs>
+          <w:tab w:val="num" w:pos="5760"/>
+        </w:tabs>
+        <w:ind w:left="5760" w:hanging="360"/>
+      </w:pPr>
+    </w:lvl>
+    <w:lvl w:ilvl="8" w:tentative="1">
+      <w:start w:val="1"/>
+      <w:numFmt w:val="decimal"/>
+      <w:lvlText w:val="%9."/>
+      <w:lvlJc w:val="left"/>
+      <w:pPr>
+        <w:tabs>
+          <w:tab w:val="num" w:pos="6480"/>
+        </w:tabs>
+        <w:ind w:left="6480" w:hanging="360"/>
+      </w:pPr>
+    </w:lvl>
+  </w:abstractNum>
   <w:abstractNum w:abstractNumId="21" w15:restartNumberingAfterBreak="0">
-    <w:nsid w:val="71F64265"/>
+    <w:nsid w:val="6B310BE8"/>
     <w:multiLevelType w:val="multilevel"/>
-    <w:tmpl w:val="9DECF588"/>
+    <w:tmpl w:val="0DEA3CF0"/>
     <w:lvl w:ilvl="0">
       <w:start w:val="1"/>
       <w:numFmt w:val="bullet"/>
@@ -20893,9 +21283,9 @@
     </w:lvl>
   </w:abstractNum>
   <w:abstractNum w:abstractNumId="22" w15:restartNumberingAfterBreak="0">
-    <w:nsid w:val="751E601C"/>
+    <w:nsid w:val="71F64265"/>
     <w:multiLevelType w:val="multilevel"/>
-    <w:tmpl w:val="AC1AF01A"/>
+    <w:tmpl w:val="9DECF588"/>
     <w:lvl w:ilvl="0">
       <w:start w:val="1"/>
       <w:numFmt w:val="bullet"/>
@@ -21042,9 +21432,9 @@
     </w:lvl>
   </w:abstractNum>
   <w:abstractNum w:abstractNumId="23" w15:restartNumberingAfterBreak="0">
-    <w:nsid w:val="78C619BA"/>
+    <w:nsid w:val="751E601C"/>
     <w:multiLevelType w:val="multilevel"/>
-    <w:tmpl w:val="6810B8C4"/>
+    <w:tmpl w:val="AC1AF01A"/>
     <w:lvl w:ilvl="0">
       <w:start w:val="1"/>
       <w:numFmt w:val="bullet"/>
@@ -21190,11 +21580,160 @@
       </w:rPr>
     </w:lvl>
   </w:abstractNum>
+  <w:abstractNum w:abstractNumId="24" w15:restartNumberingAfterBreak="0">
+    <w:nsid w:val="78C619BA"/>
+    <w:multiLevelType w:val="multilevel"/>
+    <w:tmpl w:val="6810B8C4"/>
+    <w:lvl w:ilvl="0">
+      <w:start w:val="1"/>
+      <w:numFmt w:val="bullet"/>
+      <w:lvlText w:val=""/>
+      <w:lvlJc w:val="left"/>
+      <w:pPr>
+        <w:tabs>
+          <w:tab w:val="num" w:pos="720"/>
+        </w:tabs>
+        <w:ind w:left="720" w:hanging="360"/>
+      </w:pPr>
+      <w:rPr>
+        <w:rFonts w:ascii="Symbol" w:hAnsi="Symbol" w:hint="default"/>
+        <w:sz w:val="20"/>
+      </w:rPr>
+    </w:lvl>
+    <w:lvl w:ilvl="1" w:tentative="1">
+      <w:start w:val="1"/>
+      <w:numFmt w:val="bullet"/>
+      <w:lvlText w:val="o"/>
+      <w:lvlJc w:val="left"/>
+      <w:pPr>
+        <w:tabs>
+          <w:tab w:val="num" w:pos="1440"/>
+        </w:tabs>
+        <w:ind w:left="1440" w:hanging="360"/>
+      </w:pPr>
+      <w:rPr>
+        <w:rFonts w:ascii="Courier New" w:hAnsi="Courier New" w:hint="default"/>
+        <w:sz w:val="20"/>
+      </w:rPr>
+    </w:lvl>
+    <w:lvl w:ilvl="2" w:tentative="1">
+      <w:start w:val="1"/>
+      <w:numFmt w:val="bullet"/>
+      <w:lvlText w:val=""/>
+      <w:lvlJc w:val="left"/>
+      <w:pPr>
+        <w:tabs>
+          <w:tab w:val="num" w:pos="2160"/>
+        </w:tabs>
+        <w:ind w:left="2160" w:hanging="360"/>
+      </w:pPr>
+      <w:rPr>
+        <w:rFonts w:ascii="Wingdings" w:hAnsi="Wingdings" w:hint="default"/>
+        <w:sz w:val="20"/>
+      </w:rPr>
+    </w:lvl>
+    <w:lvl w:ilvl="3" w:tentative="1">
+      <w:start w:val="1"/>
+      <w:numFmt w:val="bullet"/>
+      <w:lvlText w:val=""/>
+      <w:lvlJc w:val="left"/>
+      <w:pPr>
+        <w:tabs>
+          <w:tab w:val="num" w:pos="2880"/>
+        </w:tabs>
+        <w:ind w:left="2880" w:hanging="360"/>
+      </w:pPr>
+      <w:rPr>
+        <w:rFonts w:ascii="Wingdings" w:hAnsi="Wingdings" w:hint="default"/>
+        <w:sz w:val="20"/>
+      </w:rPr>
+    </w:lvl>
+    <w:lvl w:ilvl="4" w:tentative="1">
+      <w:start w:val="1"/>
+      <w:numFmt w:val="bullet"/>
+      <w:lvlText w:val=""/>
+      <w:lvlJc w:val="left"/>
+      <w:pPr>
+        <w:tabs>
+          <w:tab w:val="num" w:pos="3600"/>
+        </w:tabs>
+        <w:ind w:left="3600" w:hanging="360"/>
+      </w:pPr>
+      <w:rPr>
+        <w:rFonts w:ascii="Wingdings" w:hAnsi="Wingdings" w:hint="default"/>
+        <w:sz w:val="20"/>
+      </w:rPr>
+    </w:lvl>
+    <w:lvl w:ilvl="5" w:tentative="1">
+      <w:start w:val="1"/>
+      <w:numFmt w:val="bullet"/>
+      <w:lvlText w:val=""/>
+      <w:lvlJc w:val="left"/>
+      <w:pPr>
+        <w:tabs>
+          <w:tab w:val="num" w:pos="4320"/>
+        </w:tabs>
+        <w:ind w:left="4320" w:hanging="360"/>
+      </w:pPr>
+      <w:rPr>
+        <w:rFonts w:ascii="Wingdings" w:hAnsi="Wingdings" w:hint="default"/>
+        <w:sz w:val="20"/>
+      </w:rPr>
+    </w:lvl>
+    <w:lvl w:ilvl="6" w:tentative="1">
+      <w:start w:val="1"/>
+      <w:numFmt w:val="bullet"/>
+      <w:lvlText w:val=""/>
+      <w:lvlJc w:val="left"/>
+      <w:pPr>
+        <w:tabs>
+          <w:tab w:val="num" w:pos="5040"/>
+        </w:tabs>
+        <w:ind w:left="5040" w:hanging="360"/>
+      </w:pPr>
+      <w:rPr>
+        <w:rFonts w:ascii="Wingdings" w:hAnsi="Wingdings" w:hint="default"/>
+        <w:sz w:val="20"/>
+      </w:rPr>
+    </w:lvl>
+    <w:lvl w:ilvl="7" w:tentative="1">
+      <w:start w:val="1"/>
+      <w:numFmt w:val="bullet"/>
+      <w:lvlText w:val=""/>
+      <w:lvlJc w:val="left"/>
+      <w:pPr>
+        <w:tabs>
+          <w:tab w:val="num" w:pos="5760"/>
+        </w:tabs>
+        <w:ind w:left="5760" w:hanging="360"/>
+      </w:pPr>
+      <w:rPr>
+        <w:rFonts w:ascii="Wingdings" w:hAnsi="Wingdings" w:hint="default"/>
+        <w:sz w:val="20"/>
+      </w:rPr>
+    </w:lvl>
+    <w:lvl w:ilvl="8" w:tentative="1">
+      <w:start w:val="1"/>
+      <w:numFmt w:val="bullet"/>
+      <w:lvlText w:val=""/>
+      <w:lvlJc w:val="left"/>
+      <w:pPr>
+        <w:tabs>
+          <w:tab w:val="num" w:pos="6480"/>
+        </w:tabs>
+        <w:ind w:left="6480" w:hanging="360"/>
+      </w:pPr>
+      <w:rPr>
+        <w:rFonts w:ascii="Wingdings" w:hAnsi="Wingdings" w:hint="default"/>
+        <w:sz w:val="20"/>
+      </w:rPr>
+    </w:lvl>
+  </w:abstractNum>
   <w:num w:numId="1">
-    <w:abstractNumId w:val="19"/>
+    <w:abstractNumId w:val="20"/>
   </w:num>
   <w:num w:numId="2">
-    <w:abstractNumId w:val="20"/>
+    <w:abstractNumId w:val="21"/>
   </w:num>
   <w:num w:numId="3">
     <w:abstractNumId w:val="5"/>
@@ -21206,22 +21745,22 @@
     <w:abstractNumId w:val="4"/>
   </w:num>
   <w:num w:numId="6">
-    <w:abstractNumId w:val="22"/>
+    <w:abstractNumId w:val="23"/>
   </w:num>
   <w:num w:numId="7">
-    <w:abstractNumId w:val="15"/>
+    <w:abstractNumId w:val="16"/>
   </w:num>
   <w:num w:numId="8">
     <w:abstractNumId w:val="9"/>
   </w:num>
   <w:num w:numId="9">
-    <w:abstractNumId w:val="12"/>
+    <w:abstractNumId w:val="13"/>
   </w:num>
   <w:num w:numId="10">
-    <w:abstractNumId w:val="21"/>
+    <w:abstractNumId w:val="22"/>
   </w:num>
   <w:num w:numId="11">
-    <w:abstractNumId w:val="23"/>
+    <w:abstractNumId w:val="24"/>
   </w:num>
   <w:num w:numId="12">
     <w:abstractNumId w:val="3"/>
@@ -21230,10 +21769,10 @@
     <w:abstractNumId w:val="6"/>
   </w:num>
   <w:num w:numId="14">
-    <w:abstractNumId w:val="13"/>
+    <w:abstractNumId w:val="14"/>
   </w:num>
   <w:num w:numId="15">
-    <w:abstractNumId w:val="18"/>
+    <w:abstractNumId w:val="19"/>
   </w:num>
   <w:num w:numId="16">
     <w:abstractNumId w:val="0"/>
@@ -21242,7 +21781,7 @@
     <w:abstractNumId w:val="7"/>
   </w:num>
   <w:num w:numId="18">
-    <w:abstractNumId w:val="17"/>
+    <w:abstractNumId w:val="18"/>
   </w:num>
   <w:num w:numId="19">
     <w:abstractNumId w:val="11"/>
@@ -21254,13 +21793,16 @@
     <w:abstractNumId w:val="2"/>
   </w:num>
   <w:num w:numId="22">
-    <w:abstractNumId w:val="16"/>
+    <w:abstractNumId w:val="17"/>
   </w:num>
   <w:num w:numId="23">
     <w:abstractNumId w:val="10"/>
   </w:num>
   <w:num w:numId="24">
-    <w:abstractNumId w:val="14"/>
+    <w:abstractNumId w:val="15"/>
+  </w:num>
+  <w:num w:numId="25">
+    <w:abstractNumId w:val="12"/>
   </w:num>
 </w:numbering>
 </file>

</xml_diff>